<commit_message>
Archive and Compress draft
Completely untested advanced pseudo code version of the script. I haven't even completed the code research to confirm that my syntax is correct yet. Pencil sketch.
</commit_message>
<xml_diff>
--- a/Demo Screen Play/Submission Screen Play.docx
+++ b/Demo Screen Play/Submission Screen Play.docx
@@ -9,8 +9,8 @@
         <w:tblLook w:val="04A0" w:firstRow="1" w:lastRow="0" w:firstColumn="1" w:lastColumn="0" w:noHBand="0" w:noVBand="1"/>
       </w:tblPr>
       <w:tblGrid>
-        <w:gridCol w:w="4315"/>
-        <w:gridCol w:w="5035"/>
+        <w:gridCol w:w="3313"/>
+        <w:gridCol w:w="6037"/>
       </w:tblGrid>
       <w:tr>
         <w:tc>
@@ -28,13 +28,13 @@
       <w:tr>
         <w:tc>
           <w:tcPr>
-            <w:tcW w:w="4315" w:type="dxa"/>
+            <w:tcW w:w="3313" w:type="dxa"/>
           </w:tcPr>
           <w:p/>
         </w:tc>
         <w:tc>
           <w:tcPr>
-            <w:tcW w:w="5035" w:type="dxa"/>
+            <w:tcW w:w="6037" w:type="dxa"/>
           </w:tcPr>
           <w:p/>
         </w:tc>
@@ -42,7 +42,7 @@
       <w:tr>
         <w:tc>
           <w:tcPr>
-            <w:tcW w:w="4315" w:type="dxa"/>
+            <w:tcW w:w="3313" w:type="dxa"/>
           </w:tcPr>
           <w:p>
             <w:r>
@@ -52,7 +52,7 @@
         </w:tc>
         <w:tc>
           <w:tcPr>
-            <w:tcW w:w="5035" w:type="dxa"/>
+            <w:tcW w:w="6037" w:type="dxa"/>
           </w:tcPr>
           <w:p/>
         </w:tc>
@@ -60,7 +60,7 @@
       <w:tr>
         <w:tc>
           <w:tcPr>
-            <w:tcW w:w="4315" w:type="dxa"/>
+            <w:tcW w:w="3313" w:type="dxa"/>
           </w:tcPr>
           <w:p>
             <w:pPr>
@@ -73,7 +73,7 @@
         </w:tc>
         <w:tc>
           <w:tcPr>
-            <w:tcW w:w="5035" w:type="dxa"/>
+            <w:tcW w:w="6037" w:type="dxa"/>
           </w:tcPr>
           <w:p>
             <w:pPr>
@@ -85,7 +85,7 @@
       <w:tr>
         <w:tc>
           <w:tcPr>
-            <w:tcW w:w="4315" w:type="dxa"/>
+            <w:tcW w:w="3313" w:type="dxa"/>
           </w:tcPr>
           <w:p>
             <w:pPr>
@@ -98,7 +98,7 @@
         </w:tc>
         <w:tc>
           <w:tcPr>
-            <w:tcW w:w="5035" w:type="dxa"/>
+            <w:tcW w:w="6037" w:type="dxa"/>
           </w:tcPr>
           <w:p>
             <w:pPr>
@@ -110,7 +110,7 @@
       <w:tr>
         <w:tc>
           <w:tcPr>
-            <w:tcW w:w="4315" w:type="dxa"/>
+            <w:tcW w:w="3313" w:type="dxa"/>
           </w:tcPr>
           <w:p>
             <w:r>
@@ -120,7 +120,7 @@
         </w:tc>
         <w:tc>
           <w:tcPr>
-            <w:tcW w:w="5035" w:type="dxa"/>
+            <w:tcW w:w="6037" w:type="dxa"/>
           </w:tcPr>
           <w:p/>
         </w:tc>
@@ -128,7 +128,7 @@
       <w:tr>
         <w:tc>
           <w:tcPr>
-            <w:tcW w:w="4315" w:type="dxa"/>
+            <w:tcW w:w="3313" w:type="dxa"/>
           </w:tcPr>
           <w:p>
             <w:pPr>
@@ -141,7 +141,7 @@
         </w:tc>
         <w:tc>
           <w:tcPr>
-            <w:tcW w:w="5035" w:type="dxa"/>
+            <w:tcW w:w="6037" w:type="dxa"/>
           </w:tcPr>
           <w:p>
             <w:pPr>
@@ -153,7 +153,7 @@
       <w:tr>
         <w:tc>
           <w:tcPr>
-            <w:tcW w:w="4315" w:type="dxa"/>
+            <w:tcW w:w="3313" w:type="dxa"/>
           </w:tcPr>
           <w:p>
             <w:pPr>
@@ -170,11 +170,10 @@
         </w:tc>
         <w:tc>
           <w:tcPr>
-            <w:tcW w:w="5035" w:type="dxa"/>
-          </w:tcPr>
-          <w:p>
-            <w:pPr>
-              <w:ind w:left="360"/>
+            <w:tcW w:w="6037" w:type="dxa"/>
+          </w:tcPr>
+          <w:p>
+            <w:pPr>
               <w:rPr>
                 <w:rFonts w:ascii="Courier New" w:hAnsi="Courier New" w:cs="Courier New"/>
                 <w:b/>
@@ -215,7 +214,7 @@
       <w:tr>
         <w:tc>
           <w:tcPr>
-            <w:tcW w:w="4315" w:type="dxa"/>
+            <w:tcW w:w="3313" w:type="dxa"/>
           </w:tcPr>
           <w:p>
             <w:pPr>
@@ -232,11 +231,10 @@
         </w:tc>
         <w:tc>
           <w:tcPr>
-            <w:tcW w:w="5035" w:type="dxa"/>
-          </w:tcPr>
-          <w:p>
-            <w:pPr>
-              <w:ind w:left="360"/>
+            <w:tcW w:w="6037" w:type="dxa"/>
+          </w:tcPr>
+          <w:p>
+            <w:pPr>
               <w:rPr>
                 <w:rFonts w:ascii="Courier New" w:hAnsi="Courier New" w:cs="Courier New"/>
                 <w:b/>
@@ -299,7 +297,7 @@
       <w:tr>
         <w:tc>
           <w:tcPr>
-            <w:tcW w:w="4315" w:type="dxa"/>
+            <w:tcW w:w="3313" w:type="dxa"/>
           </w:tcPr>
           <w:p>
             <w:pPr>
@@ -316,11 +314,10 @@
         </w:tc>
         <w:tc>
           <w:tcPr>
-            <w:tcW w:w="5035" w:type="dxa"/>
-          </w:tcPr>
-          <w:p>
-            <w:pPr>
-              <w:ind w:left="360"/>
+            <w:tcW w:w="6037" w:type="dxa"/>
+          </w:tcPr>
+          <w:p>
+            <w:pPr>
               <w:rPr>
                 <w:rFonts w:ascii="Courier New" w:hAnsi="Courier New" w:cs="Courier New"/>
                 <w:b/>
@@ -397,7 +394,7 @@
       <w:tr>
         <w:tc>
           <w:tcPr>
-            <w:tcW w:w="4315" w:type="dxa"/>
+            <w:tcW w:w="3313" w:type="dxa"/>
           </w:tcPr>
           <w:p>
             <w:pPr>
@@ -433,11 +430,10 @@
         </w:tc>
         <w:tc>
           <w:tcPr>
-            <w:tcW w:w="5035" w:type="dxa"/>
-          </w:tcPr>
-          <w:p>
-            <w:pPr>
-              <w:ind w:left="360"/>
+            <w:tcW w:w="6037" w:type="dxa"/>
+          </w:tcPr>
+          <w:p>
+            <w:pPr>
               <w:rPr>
                 <w:sz w:val="26"/>
                 <w:szCs w:val="26"/>
@@ -461,7 +457,7 @@
       <w:tr>
         <w:tc>
           <w:tcPr>
-            <w:tcW w:w="4315" w:type="dxa"/>
+            <w:tcW w:w="3313" w:type="dxa"/>
           </w:tcPr>
           <w:p>
             <w:pPr>
@@ -478,11 +474,10 @@
         </w:tc>
         <w:tc>
           <w:tcPr>
-            <w:tcW w:w="5035" w:type="dxa"/>
-          </w:tcPr>
-          <w:p>
-            <w:pPr>
-              <w:ind w:left="360"/>
+            <w:tcW w:w="6037" w:type="dxa"/>
+          </w:tcPr>
+          <w:p>
+            <w:pPr>
               <w:rPr>
                 <w:sz w:val="26"/>
                 <w:szCs w:val="26"/>
@@ -508,9 +503,16 @@
       <w:tr>
         <w:tc>
           <w:tcPr>
-            <w:tcW w:w="4315" w:type="dxa"/>
-          </w:tcPr>
-          <w:p>
+            <w:tcW w:w="3313" w:type="dxa"/>
+          </w:tcPr>
+          <w:p>
+            <w:r>
+              <w:rPr>
+                <w:sz w:val="26"/>
+                <w:szCs w:val="26"/>
+              </w:rPr>
+              <w:t xml:space="preserve">Scene 3: </w:t>
+            </w:r>
             <w:r>
               <w:rPr>
                 <w:sz w:val="26"/>
@@ -522,7 +524,7 @@
         </w:tc>
         <w:tc>
           <w:tcPr>
-            <w:tcW w:w="5035" w:type="dxa"/>
+            <w:tcW w:w="6037" w:type="dxa"/>
           </w:tcPr>
           <w:p>
             <w:pPr>
@@ -537,7 +539,7 @@
       <w:tr>
         <w:tc>
           <w:tcPr>
-            <w:tcW w:w="4315" w:type="dxa"/>
+            <w:tcW w:w="3313" w:type="dxa"/>
           </w:tcPr>
           <w:p>
             <w:pPr>
@@ -554,7 +556,7 @@
         </w:tc>
         <w:tc>
           <w:tcPr>
-            <w:tcW w:w="5035" w:type="dxa"/>
+            <w:tcW w:w="6037" w:type="dxa"/>
           </w:tcPr>
           <w:p>
             <w:pPr>
@@ -570,7 +572,7 @@
       <w:tr>
         <w:tc>
           <w:tcPr>
-            <w:tcW w:w="4315" w:type="dxa"/>
+            <w:tcW w:w="3313" w:type="dxa"/>
           </w:tcPr>
           <w:p>
             <w:pPr>
@@ -587,11 +589,10 @@
         </w:tc>
         <w:tc>
           <w:tcPr>
-            <w:tcW w:w="5035" w:type="dxa"/>
-          </w:tcPr>
-          <w:p>
-            <w:pPr>
-              <w:ind w:left="360"/>
+            <w:tcW w:w="6037" w:type="dxa"/>
+          </w:tcPr>
+          <w:p>
+            <w:pPr>
               <w:rPr>
                 <w:rFonts w:ascii="Courier New" w:hAnsi="Courier New" w:cs="Courier New"/>
                 <w:b/>
@@ -652,7 +653,7 @@
       <w:tr>
         <w:tc>
           <w:tcPr>
-            <w:tcW w:w="4315" w:type="dxa"/>
+            <w:tcW w:w="3313" w:type="dxa"/>
           </w:tcPr>
           <w:p>
             <w:pPr>
@@ -669,11 +670,10 @@
         </w:tc>
         <w:tc>
           <w:tcPr>
-            <w:tcW w:w="5035" w:type="dxa"/>
-          </w:tcPr>
-          <w:p>
-            <w:pPr>
-              <w:ind w:left="360"/>
+            <w:tcW w:w="6037" w:type="dxa"/>
+          </w:tcPr>
+          <w:p>
+            <w:pPr>
               <w:rPr>
                 <w:rFonts w:ascii="Courier New" w:hAnsi="Courier New" w:cs="Courier New"/>
                 <w:b/>
@@ -748,7 +748,7 @@
       <w:tr>
         <w:tc>
           <w:tcPr>
-            <w:tcW w:w="4315" w:type="dxa"/>
+            <w:tcW w:w="3313" w:type="dxa"/>
           </w:tcPr>
           <w:p>
             <w:pPr>
@@ -761,11 +761,10 @@
         </w:tc>
         <w:tc>
           <w:tcPr>
-            <w:tcW w:w="5035" w:type="dxa"/>
-          </w:tcPr>
-          <w:p>
-            <w:pPr>
-              <w:ind w:left="360"/>
+            <w:tcW w:w="6037" w:type="dxa"/>
+          </w:tcPr>
+          <w:p>
+            <w:pPr>
               <w:rPr>
                 <w:rFonts w:ascii="Courier New" w:hAnsi="Courier New" w:cs="Courier New"/>
                 <w:b/>
@@ -848,7 +847,7 @@
       <w:tr>
         <w:tc>
           <w:tcPr>
-            <w:tcW w:w="4315" w:type="dxa"/>
+            <w:tcW w:w="3313" w:type="dxa"/>
           </w:tcPr>
           <w:p>
             <w:pPr>
@@ -861,11 +860,10 @@
         </w:tc>
         <w:tc>
           <w:tcPr>
-            <w:tcW w:w="5035" w:type="dxa"/>
-          </w:tcPr>
-          <w:p>
-            <w:pPr>
-              <w:ind w:left="360"/>
+            <w:tcW w:w="6037" w:type="dxa"/>
+          </w:tcPr>
+          <w:p>
+            <w:pPr>
               <w:rPr>
                 <w:rFonts w:ascii="Courier New" w:hAnsi="Courier New" w:cs="Courier New"/>
                 <w:b/>
@@ -950,7 +948,7 @@
       <w:tr>
         <w:tc>
           <w:tcPr>
-            <w:tcW w:w="4315" w:type="dxa"/>
+            <w:tcW w:w="3313" w:type="dxa"/>
           </w:tcPr>
           <w:p>
             <w:pPr>
@@ -963,12 +961,9 @@
         </w:tc>
         <w:tc>
           <w:tcPr>
-            <w:tcW w:w="5035" w:type="dxa"/>
-          </w:tcPr>
-          <w:p>
-            <w:pPr>
-              <w:ind w:left="360"/>
-            </w:pPr>
+            <w:tcW w:w="6037" w:type="dxa"/>
+          </w:tcPr>
+          <w:p>
             <w:r>
               <w:rPr>
                 <w:rFonts w:ascii="Courier New" w:hAnsi="Courier New" w:cs="Courier New"/>
@@ -1001,9 +996,13 @@
       <w:tr>
         <w:tc>
           <w:tcPr>
-            <w:tcW w:w="4315" w:type="dxa"/>
-          </w:tcPr>
-          <w:p>
+            <w:tcW w:w="3313" w:type="dxa"/>
+          </w:tcPr>
+          <w:p>
+            <w:r>
+              <w:lastRenderedPageBreak/>
+              <w:t xml:space="preserve">Scene 4: </w:t>
+            </w:r>
             <w:r>
               <w:t>Configure the shell demo</w:t>
             </w:r>
@@ -1011,7 +1010,7 @@
         </w:tc>
         <w:tc>
           <w:tcPr>
-            <w:tcW w:w="5035" w:type="dxa"/>
+            <w:tcW w:w="6037" w:type="dxa"/>
           </w:tcPr>
           <w:p/>
         </w:tc>
@@ -1019,7 +1018,7 @@
       <w:tr>
         <w:tc>
           <w:tcPr>
-            <w:tcW w:w="4315" w:type="dxa"/>
+            <w:tcW w:w="3313" w:type="dxa"/>
           </w:tcPr>
           <w:p>
             <w:pPr>
@@ -1032,7 +1031,7 @@
         </w:tc>
         <w:tc>
           <w:tcPr>
-            <w:tcW w:w="5035" w:type="dxa"/>
+            <w:tcW w:w="6037" w:type="dxa"/>
           </w:tcPr>
           <w:p>
             <w:pPr>
@@ -1044,7 +1043,7 @@
       <w:tr>
         <w:tc>
           <w:tcPr>
-            <w:tcW w:w="4315" w:type="dxa"/>
+            <w:tcW w:w="3313" w:type="dxa"/>
           </w:tcPr>
           <w:p>
             <w:pPr>
@@ -1057,19 +1056,54 @@
         </w:tc>
         <w:tc>
           <w:tcPr>
-            <w:tcW w:w="5035" w:type="dxa"/>
-          </w:tcPr>
-          <w:p>
-            <w:pPr>
-              <w:ind w:left="360"/>
-            </w:pPr>
+            <w:tcW w:w="6037" w:type="dxa"/>
+          </w:tcPr>
+          <w:p>
+            <w:r>
+              <w:rPr>
+                <w:rFonts w:ascii="Courier New" w:hAnsi="Courier New" w:cs="Courier New"/>
+                <w:b/>
+                <w:bCs/>
+                <w:color w:val="B3E5A1" w:themeColor="accent6" w:themeTint="66"/>
+                <w:sz w:val="26"/>
+                <w:szCs w:val="26"/>
+                <w:highlight w:val="black"/>
+              </w:rPr>
+              <w:t>PS1</w:t>
+            </w:r>
+            <w:proofErr w:type="gramStart"/>
+            <w:r>
+              <w:rPr>
+                <w:rFonts w:ascii="Courier New" w:hAnsi="Courier New" w:cs="Courier New"/>
+                <w:b/>
+                <w:bCs/>
+                <w:color w:val="B3E5A1" w:themeColor="accent6" w:themeTint="66"/>
+                <w:sz w:val="26"/>
+                <w:szCs w:val="26"/>
+                <w:highlight w:val="black"/>
+              </w:rPr>
+              <w:t>=”\</w:t>
+            </w:r>
+            <w:proofErr w:type="gramEnd"/>
+            <w:r>
+              <w:rPr>
+                <w:rFonts w:ascii="Courier New" w:hAnsi="Courier New" w:cs="Courier New"/>
+                <w:b/>
+                <w:bCs/>
+                <w:color w:val="B3E5A1" w:themeColor="accent6" w:themeTint="66"/>
+                <w:sz w:val="26"/>
+                <w:szCs w:val="26"/>
+                <w:highlight w:val="black"/>
+              </w:rPr>
+              <w:t>$”</w:t>
+            </w:r>
           </w:p>
         </w:tc>
       </w:tr>
       <w:tr>
         <w:tc>
           <w:tcPr>
-            <w:tcW w:w="4315" w:type="dxa"/>
+            <w:tcW w:w="3313" w:type="dxa"/>
           </w:tcPr>
           <w:p>
             <w:pPr>
@@ -1082,19 +1116,189 @@
         </w:tc>
         <w:tc>
           <w:tcPr>
-            <w:tcW w:w="5035" w:type="dxa"/>
-          </w:tcPr>
-          <w:p>
-            <w:pPr>
-              <w:ind w:left="360"/>
-            </w:pPr>
+            <w:tcW w:w="6037" w:type="dxa"/>
+          </w:tcPr>
+          <w:p>
+            <w:pPr>
+              <w:rPr>
+                <w:rFonts w:ascii="Courier New" w:hAnsi="Courier New" w:cs="Courier New"/>
+                <w:b/>
+                <w:bCs/>
+                <w:color w:val="B3E5A1" w:themeColor="accent6" w:themeTint="66"/>
+                <w:sz w:val="26"/>
+                <w:szCs w:val="26"/>
+                <w:highlight w:val="black"/>
+              </w:rPr>
+            </w:pPr>
+            <w:r>
+              <w:rPr>
+                <w:rFonts w:ascii="Courier New" w:hAnsi="Courier New" w:cs="Courier New"/>
+                <w:b/>
+                <w:bCs/>
+                <w:color w:val="B3E5A1" w:themeColor="accent6" w:themeTint="66"/>
+                <w:sz w:val="26"/>
+                <w:szCs w:val="26"/>
+                <w:highlight w:val="black"/>
+              </w:rPr>
+              <w:t>PS1</w:t>
+            </w:r>
+            <w:proofErr w:type="gramStart"/>
+            <w:r>
+              <w:rPr>
+                <w:rFonts w:ascii="Courier New" w:hAnsi="Courier New" w:cs="Courier New"/>
+                <w:b/>
+                <w:bCs/>
+                <w:color w:val="B3E5A1" w:themeColor="accent6" w:themeTint="66"/>
+                <w:sz w:val="26"/>
+                <w:szCs w:val="26"/>
+                <w:highlight w:val="black"/>
+              </w:rPr>
+              <w:t>=”</w:t>
+            </w:r>
+            <w:r>
+              <w:rPr>
+                <w:rFonts w:ascii="Courier New" w:hAnsi="Courier New" w:cs="Courier New"/>
+                <w:b/>
+                <w:bCs/>
+                <w:color w:val="B3E5A1" w:themeColor="accent6" w:themeTint="66"/>
+                <w:sz w:val="26"/>
+                <w:szCs w:val="26"/>
+                <w:highlight w:val="black"/>
+              </w:rPr>
+              <w:t>\</w:t>
+            </w:r>
+            <w:proofErr w:type="gramEnd"/>
+            <w:r>
+              <w:rPr>
+                <w:rFonts w:ascii="Courier New" w:hAnsi="Courier New" w:cs="Courier New"/>
+                <w:b/>
+                <w:bCs/>
+                <w:color w:val="B3E5A1" w:themeColor="accent6" w:themeTint="66"/>
+                <w:sz w:val="26"/>
+                <w:szCs w:val="26"/>
+                <w:highlight w:val="black"/>
+              </w:rPr>
+              <w:t>[\033[</w:t>
+            </w:r>
+            <w:r>
+              <w:rPr>
+                <w:rFonts w:ascii="Courier New" w:hAnsi="Courier New" w:cs="Courier New"/>
+                <w:b/>
+                <w:bCs/>
+                <w:color w:val="B3E5A1" w:themeColor="accent6" w:themeTint="66"/>
+                <w:sz w:val="26"/>
+                <w:szCs w:val="26"/>
+                <w:highlight w:val="black"/>
+              </w:rPr>
+              <w:t>0</w:t>
+            </w:r>
+            <w:r>
+              <w:rPr>
+                <w:rFonts w:ascii="Courier New" w:hAnsi="Courier New" w:cs="Courier New"/>
+                <w:b/>
+                <w:bCs/>
+                <w:color w:val="B3E5A1" w:themeColor="accent6" w:themeTint="66"/>
+                <w:sz w:val="26"/>
+                <w:szCs w:val="26"/>
+                <w:highlight w:val="black"/>
+              </w:rPr>
+              <w:t>;35m</w:t>
+            </w:r>
+            <w:proofErr w:type="gramStart"/>
+            <w:r>
+              <w:rPr>
+                <w:rFonts w:ascii="Courier New" w:hAnsi="Courier New" w:cs="Courier New"/>
+                <w:b/>
+                <w:bCs/>
+                <w:color w:val="B3E5A1" w:themeColor="accent6" w:themeTint="66"/>
+                <w:sz w:val="26"/>
+                <w:szCs w:val="26"/>
+                <w:highlight w:val="black"/>
+              </w:rPr>
+              <w:t>\]</w:t>
+            </w:r>
+            <w:r>
+              <w:rPr>
+                <w:rFonts w:ascii="Courier New" w:hAnsi="Courier New" w:cs="Courier New"/>
+                <w:b/>
+                <w:bCs/>
+                <w:color w:val="B3E5A1" w:themeColor="accent6" w:themeTint="66"/>
+                <w:sz w:val="26"/>
+                <w:szCs w:val="26"/>
+                <w:highlight w:val="black"/>
+              </w:rPr>
+              <w:t>\</w:t>
+            </w:r>
+            <w:proofErr w:type="gramEnd"/>
+            <w:r>
+              <w:rPr>
+                <w:rFonts w:ascii="Courier New" w:hAnsi="Courier New" w:cs="Courier New"/>
+                <w:b/>
+                <w:bCs/>
+                <w:color w:val="B3E5A1" w:themeColor="accent6" w:themeTint="66"/>
+                <w:sz w:val="26"/>
+                <w:szCs w:val="26"/>
+                <w:highlight w:val="black"/>
+              </w:rPr>
+              <w:t>$</w:t>
+            </w:r>
+            <w:r>
+              <w:rPr>
+                <w:rFonts w:ascii="Courier New" w:hAnsi="Courier New" w:cs="Courier New"/>
+                <w:b/>
+                <w:bCs/>
+                <w:color w:val="B3E5A1" w:themeColor="accent6" w:themeTint="66"/>
+                <w:sz w:val="26"/>
+                <w:szCs w:val="26"/>
+                <w:highlight w:val="black"/>
+              </w:rPr>
+              <w:t>\[\033[1;37m\</w:t>
+            </w:r>
+            <w:proofErr w:type="gramStart"/>
+            <w:r>
+              <w:rPr>
+                <w:rFonts w:ascii="Courier New" w:hAnsi="Courier New" w:cs="Courier New"/>
+                <w:b/>
+                <w:bCs/>
+                <w:color w:val="B3E5A1" w:themeColor="accent6" w:themeTint="66"/>
+                <w:sz w:val="26"/>
+                <w:szCs w:val="26"/>
+                <w:highlight w:val="black"/>
+              </w:rPr>
+              <w:t>]</w:t>
+            </w:r>
+            <w:r>
+              <w:rPr>
+                <w:rFonts w:ascii="Courier New" w:hAnsi="Courier New" w:cs="Courier New"/>
+                <w:b/>
+                <w:bCs/>
+                <w:color w:val="B3E5A1" w:themeColor="accent6" w:themeTint="66"/>
+                <w:sz w:val="26"/>
+                <w:szCs w:val="26"/>
+                <w:highlight w:val="black"/>
+              </w:rPr>
+              <w:t xml:space="preserve"> </w:t>
+            </w:r>
+            <w:r>
+              <w:rPr>
+                <w:rFonts w:ascii="Courier New" w:hAnsi="Courier New" w:cs="Courier New"/>
+                <w:b/>
+                <w:bCs/>
+                <w:color w:val="B3E5A1" w:themeColor="accent6" w:themeTint="66"/>
+                <w:sz w:val="26"/>
+                <w:szCs w:val="26"/>
+                <w:highlight w:val="black"/>
+              </w:rPr>
+              <w:t>”</w:t>
+            </w:r>
+            <w:proofErr w:type="gramEnd"/>
           </w:p>
         </w:tc>
       </w:tr>
       <w:tr>
         <w:tc>
           <w:tcPr>
-            <w:tcW w:w="4315" w:type="dxa"/>
+            <w:tcW w:w="3313" w:type="dxa"/>
           </w:tcPr>
           <w:p>
             <w:pPr>
@@ -1112,531 +1316,11 @@
               <w:t xml:space="preserve"> = ls -a clear</w:t>
             </w:r>
           </w:p>
-        </w:tc>
-        <w:tc>
-          <w:tcPr>
-            <w:tcW w:w="5035" w:type="dxa"/>
-          </w:tcPr>
-          <w:p>
-            <w:pPr>
-              <w:ind w:left="360"/>
-            </w:pPr>
-          </w:p>
-        </w:tc>
-      </w:tr>
-      <w:tr>
-        <w:tc>
-          <w:tcPr>
-            <w:tcW w:w="4315" w:type="dxa"/>
-          </w:tcPr>
-          <w:p>
-            <w:pPr>
-              <w:ind w:left="360"/>
-            </w:pPr>
-            <w:r>
-              <w:lastRenderedPageBreak/>
-              <w:t xml:space="preserve"> from one root directory go to another directory in the root directory</w:t>
-            </w:r>
-          </w:p>
-        </w:tc>
-        <w:tc>
-          <w:tcPr>
-            <w:tcW w:w="5035" w:type="dxa"/>
-          </w:tcPr>
-          <w:p>
-            <w:pPr>
-              <w:ind w:left="360"/>
-            </w:pPr>
-          </w:p>
-        </w:tc>
-      </w:tr>
-      <w:tr>
-        <w:tc>
-          <w:tcPr>
-            <w:tcW w:w="4315" w:type="dxa"/>
-          </w:tcPr>
-          <w:p>
-            <w:pPr>
-              <w:ind w:left="360"/>
-            </w:pPr>
-            <w:r>
-              <w:t xml:space="preserve"> Apply changes and confirm results at the </w:t>
-            </w:r>
-            <w:proofErr w:type="spellStart"/>
-            <w:r>
-              <w:t>commandline</w:t>
-            </w:r>
-            <w:proofErr w:type="spellEnd"/>
-            <w:r>
-              <w:t xml:space="preserve"> (source?)</w:t>
-            </w:r>
-          </w:p>
-        </w:tc>
-        <w:tc>
-          <w:tcPr>
-            <w:tcW w:w="5035" w:type="dxa"/>
-          </w:tcPr>
-          <w:p>
-            <w:pPr>
-              <w:ind w:left="360"/>
-            </w:pPr>
-          </w:p>
-        </w:tc>
-      </w:tr>
-      <w:tr>
-        <w:tc>
-          <w:tcPr>
-            <w:tcW w:w="4315" w:type="dxa"/>
-          </w:tcPr>
-          <w:p>
-            <w:pPr>
-              <w:ind w:left="360"/>
-            </w:pPr>
-            <w:proofErr w:type="gramStart"/>
-            <w:r>
-              <w:t>Update .</w:t>
-            </w:r>
-            <w:proofErr w:type="spellStart"/>
-            <w:r>
-              <w:t>bashrc</w:t>
-            </w:r>
-            <w:proofErr w:type="spellEnd"/>
-            <w:proofErr w:type="gramEnd"/>
-            <w:r>
-              <w:t xml:space="preserve"> file </w:t>
-            </w:r>
-          </w:p>
-        </w:tc>
-        <w:tc>
-          <w:tcPr>
-            <w:tcW w:w="5035" w:type="dxa"/>
-          </w:tcPr>
-          <w:p>
-            <w:pPr>
-              <w:ind w:left="360"/>
-            </w:pPr>
-          </w:p>
-        </w:tc>
-      </w:tr>
-      <w:tr>
-        <w:tc>
-          <w:tcPr>
-            <w:tcW w:w="4315" w:type="dxa"/>
-          </w:tcPr>
-          <w:p>
-            <w:pPr>
-              <w:ind w:left="720"/>
-            </w:pPr>
-            <w:r>
-              <w:t xml:space="preserve">Create /root/bin/ </w:t>
-            </w:r>
-          </w:p>
-        </w:tc>
-        <w:tc>
-          <w:tcPr>
-            <w:tcW w:w="5035" w:type="dxa"/>
-          </w:tcPr>
-          <w:p>
-            <w:pPr>
-              <w:ind w:left="720"/>
-            </w:pPr>
-          </w:p>
-        </w:tc>
-      </w:tr>
-      <w:tr>
-        <w:tc>
-          <w:tcPr>
-            <w:tcW w:w="4315" w:type="dxa"/>
-          </w:tcPr>
-          <w:p>
-            <w:pPr>
-              <w:ind w:left="720"/>
-            </w:pPr>
-            <w:r>
-              <w:t>mv create_user.sh /root/bin/.</w:t>
-            </w:r>
-          </w:p>
-        </w:tc>
-        <w:tc>
-          <w:tcPr>
-            <w:tcW w:w="5035" w:type="dxa"/>
-          </w:tcPr>
-          <w:p>
-            <w:pPr>
-              <w:ind w:left="720"/>
-            </w:pPr>
-          </w:p>
-        </w:tc>
-      </w:tr>
-      <w:tr>
-        <w:tc>
-          <w:tcPr>
-            <w:tcW w:w="4315" w:type="dxa"/>
-          </w:tcPr>
-          <w:p>
-            <w:pPr>
-              <w:ind w:left="720"/>
-            </w:pPr>
-            <w:r>
-              <w:t>mv delete_user.sh /root/bin/.</w:t>
-            </w:r>
-          </w:p>
-        </w:tc>
-        <w:tc>
-          <w:tcPr>
-            <w:tcW w:w="5035" w:type="dxa"/>
-          </w:tcPr>
-          <w:p>
-            <w:pPr>
-              <w:ind w:left="720"/>
-            </w:pPr>
-          </w:p>
-        </w:tc>
-      </w:tr>
-      <w:tr>
-        <w:tc>
-          <w:tcPr>
-            <w:tcW w:w="4315" w:type="dxa"/>
-          </w:tcPr>
-          <w:p>
-            <w:pPr>
-              <w:ind w:left="720"/>
-            </w:pPr>
-            <w:r>
-              <w:t xml:space="preserve">Add /root/bin/ directory to the PATH variable within </w:t>
-            </w:r>
-            <w:proofErr w:type="gramStart"/>
-            <w:r>
-              <w:t>the .</w:t>
-            </w:r>
-            <w:proofErr w:type="spellStart"/>
-            <w:r>
-              <w:t>bashrc</w:t>
-            </w:r>
-            <w:proofErr w:type="spellEnd"/>
-            <w:proofErr w:type="gramEnd"/>
-            <w:r>
-              <w:t xml:space="preserve"> file</w:t>
-            </w:r>
-          </w:p>
-        </w:tc>
-        <w:tc>
-          <w:tcPr>
-            <w:tcW w:w="5035" w:type="dxa"/>
-          </w:tcPr>
-          <w:p>
-            <w:pPr>
-              <w:ind w:left="720"/>
-            </w:pPr>
-          </w:p>
-        </w:tc>
-      </w:tr>
-      <w:tr>
-        <w:tc>
-          <w:tcPr>
-            <w:tcW w:w="4315" w:type="dxa"/>
-          </w:tcPr>
-          <w:p>
-            <w:pPr>
-              <w:ind w:left="720"/>
-            </w:pPr>
-            <w:r>
-              <w:t xml:space="preserve">Run the </w:t>
-            </w:r>
-            <w:proofErr w:type="gramStart"/>
-            <w:r>
-              <w:t>source .</w:t>
-            </w:r>
-            <w:proofErr w:type="spellStart"/>
-            <w:r>
-              <w:t>bashrc</w:t>
-            </w:r>
-            <w:proofErr w:type="spellEnd"/>
-            <w:proofErr w:type="gramEnd"/>
-            <w:r>
-              <w:t xml:space="preserve"> </w:t>
-            </w:r>
-          </w:p>
-        </w:tc>
-        <w:tc>
-          <w:tcPr>
-            <w:tcW w:w="5035" w:type="dxa"/>
-          </w:tcPr>
-          <w:p>
-            <w:pPr>
-              <w:ind w:left="720"/>
-            </w:pPr>
-          </w:p>
-        </w:tc>
-      </w:tr>
-      <w:tr>
-        <w:tc>
-          <w:tcPr>
-            <w:tcW w:w="4315" w:type="dxa"/>
-          </w:tcPr>
-          <w:p>
-            <w:r>
-              <w:t>Scene5: Package handling Demo</w:t>
-            </w:r>
-          </w:p>
-        </w:tc>
-        <w:tc>
-          <w:tcPr>
-            <w:tcW w:w="5035" w:type="dxa"/>
-          </w:tcPr>
-          <w:p/>
-        </w:tc>
-      </w:tr>
-      <w:tr>
-        <w:tc>
-          <w:tcPr>
-            <w:tcW w:w="4315" w:type="dxa"/>
-          </w:tcPr>
-          <w:p>
-            <w:pPr>
-              <w:ind w:left="360"/>
-            </w:pPr>
-            <w:r>
-              <w:t>Read Overview</w:t>
-            </w:r>
-          </w:p>
-        </w:tc>
-        <w:tc>
-          <w:tcPr>
-            <w:tcW w:w="5035" w:type="dxa"/>
-          </w:tcPr>
-          <w:p>
-            <w:pPr>
-              <w:ind w:left="360"/>
-            </w:pPr>
-          </w:p>
-        </w:tc>
-      </w:tr>
-      <w:tr>
-        <w:tc>
-          <w:tcPr>
-            <w:tcW w:w="4315" w:type="dxa"/>
-          </w:tcPr>
-          <w:p>
-            <w:pPr>
-              <w:ind w:left="360"/>
-            </w:pPr>
-            <w:r>
-              <w:t>Install vim script Demo</w:t>
-            </w:r>
-          </w:p>
-        </w:tc>
-        <w:tc>
-          <w:tcPr>
-            <w:tcW w:w="5035" w:type="dxa"/>
-          </w:tcPr>
-          <w:p>
-            <w:pPr>
-              <w:ind w:left="360"/>
-            </w:pPr>
-          </w:p>
-        </w:tc>
-      </w:tr>
-      <w:tr>
-        <w:tc>
-          <w:tcPr>
-            <w:tcW w:w="4315" w:type="dxa"/>
-          </w:tcPr>
-          <w:p>
-            <w:pPr>
-              <w:ind w:left="360"/>
-            </w:pPr>
-            <w:r>
-              <w:t>Package Update script Demo</w:t>
-            </w:r>
-          </w:p>
-        </w:tc>
-        <w:tc>
-          <w:tcPr>
-            <w:tcW w:w="5035" w:type="dxa"/>
-          </w:tcPr>
-          <w:p>
-            <w:pPr>
-              <w:ind w:left="360"/>
-            </w:pPr>
-          </w:p>
-        </w:tc>
-      </w:tr>
-      <w:tr>
-        <w:tc>
-          <w:tcPr>
-            <w:tcW w:w="4315" w:type="dxa"/>
-          </w:tcPr>
-          <w:p>
-            <w:pPr>
-              <w:ind w:left="720"/>
-            </w:pPr>
-            <w:r>
-              <w:t>Run script that updates all installed packages using the packages manager and saves the output to a file called update.log</w:t>
-            </w:r>
-          </w:p>
-        </w:tc>
-        <w:tc>
-          <w:tcPr>
-            <w:tcW w:w="5035" w:type="dxa"/>
-          </w:tcPr>
-          <w:p>
-            <w:pPr>
-              <w:ind w:left="720"/>
-            </w:pPr>
-          </w:p>
-        </w:tc>
-      </w:tr>
-      <w:tr>
-        <w:tc>
-          <w:tcPr>
-            <w:tcW w:w="4315" w:type="dxa"/>
-          </w:tcPr>
-          <w:p>
-            <w:r>
-              <w:t>Network Shell Scripts Demo</w:t>
-            </w:r>
-          </w:p>
-        </w:tc>
-        <w:tc>
-          <w:tcPr>
-            <w:tcW w:w="5035" w:type="dxa"/>
-          </w:tcPr>
-          <w:p/>
-        </w:tc>
-      </w:tr>
-      <w:tr>
-        <w:tc>
-          <w:tcPr>
-            <w:tcW w:w="4315" w:type="dxa"/>
-          </w:tcPr>
-          <w:p>
-            <w:pPr>
-              <w:ind w:left="360"/>
-            </w:pPr>
-            <w:r>
-              <w:t>Show flow chart and run script 1 (repeat for 2 and 3)</w:t>
-            </w:r>
-          </w:p>
-        </w:tc>
-        <w:tc>
-          <w:tcPr>
-            <w:tcW w:w="5035" w:type="dxa"/>
-          </w:tcPr>
-          <w:p>
-            <w:pPr>
-              <w:ind w:left="360"/>
-            </w:pPr>
-          </w:p>
-        </w:tc>
-      </w:tr>
-      <w:tr>
-        <w:tc>
-          <w:tcPr>
-            <w:tcW w:w="4315" w:type="dxa"/>
-          </w:tcPr>
-          <w:p>
-            <w:r>
-              <w:t xml:space="preserve">Demo for </w:t>
-            </w:r>
-            <w:proofErr w:type="spellStart"/>
-            <w:proofErr w:type="gramStart"/>
-            <w:r>
-              <w:t>cleanDir</w:t>
-            </w:r>
-            <w:proofErr w:type="spellEnd"/>
-            <w:r>
-              <w:t>(</w:t>
-            </w:r>
-            <w:proofErr w:type="gramEnd"/>
-            <w:r>
-              <w:t>) function</w:t>
-            </w:r>
-          </w:p>
-        </w:tc>
-        <w:tc>
-          <w:tcPr>
-            <w:tcW w:w="5035" w:type="dxa"/>
-          </w:tcPr>
-          <w:p/>
-        </w:tc>
-      </w:tr>
-      <w:tr>
-        <w:tc>
-          <w:tcPr>
-            <w:tcW w:w="4315" w:type="dxa"/>
-          </w:tcPr>
-          <w:p>
-            <w:pPr>
-              <w:ind w:left="360"/>
-            </w:pPr>
-            <w:r>
-              <w:t xml:space="preserve">Variable for </w:t>
-            </w:r>
-            <w:proofErr w:type="spellStart"/>
-            <w:r>
-              <w:t>df</w:t>
-            </w:r>
-            <w:proofErr w:type="spellEnd"/>
-            <w:r>
-              <w:t xml:space="preserve"> search result for disk space in the root partition</w:t>
-            </w:r>
-          </w:p>
-        </w:tc>
-        <w:tc>
-          <w:tcPr>
-            <w:tcW w:w="5035" w:type="dxa"/>
-          </w:tcPr>
-          <w:p>
-            <w:pPr>
-              <w:ind w:left="360"/>
-            </w:pPr>
-          </w:p>
-        </w:tc>
-      </w:tr>
-      <w:tr>
-        <w:tc>
-          <w:tcPr>
-            <w:tcW w:w="4315" w:type="dxa"/>
-          </w:tcPr>
-          <w:p>
-            <w:pPr>
-              <w:ind w:left="360"/>
-            </w:pPr>
-            <w:r>
-              <w:t xml:space="preserve">Create function </w:t>
-            </w:r>
-            <w:proofErr w:type="spellStart"/>
-            <w:proofErr w:type="gramStart"/>
-            <w:r>
-              <w:t>cleanDir</w:t>
-            </w:r>
-            <w:proofErr w:type="spellEnd"/>
-            <w:r>
-              <w:t>(</w:t>
-            </w:r>
-            <w:proofErr w:type="gramEnd"/>
-            <w:r>
-              <w:t>)</w:t>
-            </w:r>
-          </w:p>
-        </w:tc>
-        <w:tc>
-          <w:tcPr>
-            <w:tcW w:w="5035" w:type="dxa"/>
-          </w:tcPr>
-          <w:p>
-            <w:pPr>
-              <w:ind w:left="360"/>
-            </w:pPr>
-          </w:p>
-        </w:tc>
-      </w:tr>
-      <w:tr>
-        <w:tc>
-          <w:tcPr>
-            <w:tcW w:w="4315" w:type="dxa"/>
-          </w:tcPr>
+          <w:p>
+            <w:pPr>
+              <w:ind w:left="360"/>
+            </w:pPr>
+          </w:p>
           <w:p>
             <w:pPr>
               <w:ind w:left="360"/>
@@ -1649,9 +1333,9 @@
                 <w:szCs w:val="21"/>
                 <w:shd w:val="clear" w:color="auto" w:fill="FFFFFF"/>
               </w:rPr>
-              <w:t>Declare a variable containing a list of directories to clean such as /var/log and $HOME</w:t>
-            </w:r>
-            <w:proofErr w:type="gramStart"/>
+              <w:t xml:space="preserve"> ls </w:t>
+            </w:r>
+            <w:proofErr w:type="spellStart"/>
             <w:r>
               <w:rPr>
                 <w:rFonts w:ascii="Lato" w:hAnsi="Lato"/>
@@ -1660,9 +1344,9 @@
                 <w:szCs w:val="21"/>
                 <w:shd w:val="clear" w:color="auto" w:fill="FFFFFF"/>
               </w:rPr>
-              <w:t>/.cache</w:t>
-            </w:r>
-            <w:proofErr w:type="gramEnd"/>
+              <w:t>lrt</w:t>
+            </w:r>
+            <w:proofErr w:type="spellEnd"/>
             <w:r>
               <w:rPr>
                 <w:rFonts w:ascii="Lato" w:hAnsi="Lato"/>
@@ -1671,17 +1355,151 @@
                 <w:szCs w:val="21"/>
                 <w:shd w:val="clear" w:color="auto" w:fill="FFFFFF"/>
               </w:rPr>
-              <w:t>.</w:t>
-            </w:r>
-          </w:p>
-        </w:tc>
-        <w:tc>
-          <w:tcPr>
-            <w:tcW w:w="5035" w:type="dxa"/>
-          </w:tcPr>
-          <w:p>
-            <w:pPr>
-              <w:ind w:left="360"/>
+              <w:t>, ls -a, and clear</w:t>
+            </w:r>
+          </w:p>
+        </w:tc>
+        <w:tc>
+          <w:tcPr>
+            <w:tcW w:w="6037" w:type="dxa"/>
+          </w:tcPr>
+          <w:p>
+            <w:pPr>
+              <w:rPr>
+                <w:rFonts w:ascii="Courier New" w:hAnsi="Courier New" w:cs="Courier New"/>
+                <w:b/>
+                <w:bCs/>
+                <w:color w:val="B3E5A1" w:themeColor="accent6" w:themeTint="66"/>
+                <w:sz w:val="26"/>
+                <w:szCs w:val="26"/>
+                <w:highlight w:val="black"/>
+              </w:rPr>
+            </w:pPr>
+            <w:r>
+              <w:rPr>
+                <w:rFonts w:ascii="Courier New" w:hAnsi="Courier New" w:cs="Courier New"/>
+                <w:b/>
+                <w:bCs/>
+                <w:color w:val="B3E5A1" w:themeColor="accent6" w:themeTint="66"/>
+                <w:sz w:val="26"/>
+                <w:szCs w:val="26"/>
+                <w:highlight w:val="black"/>
+              </w:rPr>
+              <w:t>alias</w:t>
+            </w:r>
+            <w:r>
+              <w:rPr>
+                <w:rFonts w:ascii="Courier New" w:hAnsi="Courier New" w:cs="Courier New"/>
+                <w:b/>
+                <w:bCs/>
+                <w:color w:val="B3E5A1" w:themeColor="accent6" w:themeTint="66"/>
+                <w:sz w:val="26"/>
+                <w:szCs w:val="26"/>
+                <w:highlight w:val="black"/>
+              </w:rPr>
+              <w:t xml:space="preserve"> </w:t>
+            </w:r>
+            <w:proofErr w:type="spellStart"/>
+            <w:r>
+              <w:rPr>
+                <w:rFonts w:ascii="Courier New" w:hAnsi="Courier New" w:cs="Courier New"/>
+                <w:b/>
+                <w:bCs/>
+                <w:color w:val="B3E5A1" w:themeColor="accent6" w:themeTint="66"/>
+                <w:sz w:val="26"/>
+                <w:szCs w:val="26"/>
+                <w:highlight w:val="black"/>
+              </w:rPr>
+              <w:t>lrt</w:t>
+            </w:r>
+            <w:proofErr w:type="spellEnd"/>
+            <w:r>
+              <w:rPr>
+                <w:rFonts w:ascii="Courier New" w:hAnsi="Courier New" w:cs="Courier New"/>
+                <w:b/>
+                <w:bCs/>
+                <w:color w:val="B3E5A1" w:themeColor="accent6" w:themeTint="66"/>
+                <w:sz w:val="26"/>
+                <w:szCs w:val="26"/>
+                <w:highlight w:val="black"/>
+              </w:rPr>
+              <w:t>=ls -rt</w:t>
+            </w:r>
+          </w:p>
+          <w:p>
+            <w:pPr>
+              <w:rPr>
+                <w:rFonts w:ascii="Courier New" w:hAnsi="Courier New" w:cs="Courier New"/>
+                <w:b/>
+                <w:bCs/>
+                <w:color w:val="B3E5A1" w:themeColor="accent6" w:themeTint="66"/>
+                <w:sz w:val="26"/>
+                <w:szCs w:val="26"/>
+                <w:highlight w:val="black"/>
+              </w:rPr>
+            </w:pPr>
+            <w:r>
+              <w:rPr>
+                <w:rFonts w:ascii="Courier New" w:hAnsi="Courier New" w:cs="Courier New"/>
+                <w:b/>
+                <w:bCs/>
+                <w:color w:val="B3E5A1" w:themeColor="accent6" w:themeTint="66"/>
+                <w:sz w:val="26"/>
+                <w:szCs w:val="26"/>
+                <w:highlight w:val="black"/>
+              </w:rPr>
+              <w:t>alias la</w:t>
+            </w:r>
+            <w:r>
+              <w:rPr>
+                <w:rFonts w:ascii="Courier New" w:hAnsi="Courier New" w:cs="Courier New"/>
+                <w:b/>
+                <w:bCs/>
+                <w:color w:val="B3E5A1" w:themeColor="accent6" w:themeTint="66"/>
+                <w:sz w:val="26"/>
+                <w:szCs w:val="26"/>
+                <w:highlight w:val="black"/>
+              </w:rPr>
+              <w:t>=ls -a</w:t>
+            </w:r>
+          </w:p>
+          <w:p>
+            <w:pPr>
+              <w:rPr>
+                <w:rFonts w:ascii="Courier New" w:hAnsi="Courier New" w:cs="Courier New"/>
+                <w:b/>
+                <w:bCs/>
+                <w:color w:val="B3E5A1" w:themeColor="accent6" w:themeTint="66"/>
+                <w:sz w:val="26"/>
+                <w:szCs w:val="26"/>
+                <w:highlight w:val="black"/>
+              </w:rPr>
+            </w:pPr>
+            <w:r>
+              <w:rPr>
+                <w:rFonts w:ascii="Courier New" w:hAnsi="Courier New" w:cs="Courier New"/>
+                <w:b/>
+                <w:bCs/>
+                <w:color w:val="B3E5A1" w:themeColor="accent6" w:themeTint="66"/>
+                <w:sz w:val="26"/>
+                <w:szCs w:val="26"/>
+                <w:highlight w:val="black"/>
+              </w:rPr>
+              <w:t>clear??</w:t>
+            </w:r>
+          </w:p>
+        </w:tc>
+      </w:tr>
+      <w:tr>
+        <w:tc>
+          <w:tcPr>
+            <w:tcW w:w="3313" w:type="dxa"/>
+          </w:tcPr>
+          <w:p>
+            <w:pPr>
+              <w:ind w:left="360"/>
+            </w:pPr>
+            <w:r>
               <w:rPr>
                 <w:rFonts w:ascii="Lato" w:hAnsi="Lato"/>
                 <w:color w:val="333333"/>
@@ -1689,19 +1507,8 @@
                 <w:szCs w:val="21"/>
                 <w:shd w:val="clear" w:color="auto" w:fill="FFFFFF"/>
               </w:rPr>
-            </w:pPr>
-          </w:p>
-        </w:tc>
-      </w:tr>
-      <w:tr>
-        <w:tc>
-          <w:tcPr>
-            <w:tcW w:w="4315" w:type="dxa"/>
-          </w:tcPr>
-          <w:p>
-            <w:pPr>
-              <w:ind w:left="360"/>
-            </w:pPr>
+              <w:t>navigation</w:t>
+            </w:r>
             <w:r>
               <w:rPr>
                 <w:rFonts w:ascii="Lato" w:hAnsi="Lato"/>
@@ -1710,10 +1517,1273 @@
                 <w:szCs w:val="21"/>
                 <w:shd w:val="clear" w:color="auto" w:fill="FFFFFF"/>
               </w:rPr>
-              <w:t xml:space="preserve">Delete files and subdirectories using </w:t>
+              <w:t xml:space="preserve"> from any directory to any other directory in the root directory (desktop, download, and documents)</w:t>
+            </w:r>
+          </w:p>
+        </w:tc>
+        <w:tc>
+          <w:tcPr>
+            <w:tcW w:w="6037" w:type="dxa"/>
+          </w:tcPr>
+          <w:p>
+            <w:pPr>
+              <w:rPr>
+                <w:rFonts w:ascii="Courier New" w:hAnsi="Courier New" w:cs="Courier New"/>
+                <w:b/>
+                <w:bCs/>
+                <w:color w:val="B3E5A1" w:themeColor="accent6" w:themeTint="66"/>
+                <w:sz w:val="26"/>
+                <w:szCs w:val="26"/>
+                <w:highlight w:val="black"/>
+              </w:rPr>
+            </w:pPr>
+            <w:r>
+              <w:rPr>
+                <w:rFonts w:ascii="Courier New" w:hAnsi="Courier New" w:cs="Courier New"/>
+                <w:b/>
+                <w:bCs/>
+                <w:color w:val="B3E5A1" w:themeColor="accent6" w:themeTint="66"/>
+                <w:sz w:val="26"/>
+                <w:szCs w:val="26"/>
+                <w:highlight w:val="black"/>
+              </w:rPr>
+              <w:t>cd /</w:t>
+            </w:r>
+          </w:p>
+          <w:p>
+            <w:pPr>
+              <w:rPr>
+                <w:rFonts w:ascii="Courier New" w:hAnsi="Courier New" w:cs="Courier New"/>
+                <w:b/>
+                <w:bCs/>
+                <w:color w:val="B3E5A1" w:themeColor="accent6" w:themeTint="66"/>
+                <w:sz w:val="26"/>
+                <w:szCs w:val="26"/>
+                <w:highlight w:val="black"/>
+              </w:rPr>
+            </w:pPr>
+            <w:r>
+              <w:rPr>
+                <w:rFonts w:ascii="Courier New" w:hAnsi="Courier New" w:cs="Courier New"/>
+                <w:b/>
+                <w:bCs/>
+                <w:color w:val="B3E5A1" w:themeColor="accent6" w:themeTint="66"/>
+                <w:sz w:val="26"/>
+                <w:szCs w:val="26"/>
+                <w:highlight w:val="black"/>
+              </w:rPr>
+              <w:t>cd /</w:t>
+            </w:r>
+            <w:proofErr w:type="spellStart"/>
+            <w:r>
+              <w:rPr>
+                <w:rFonts w:ascii="Courier New" w:hAnsi="Courier New" w:cs="Courier New"/>
+                <w:b/>
+                <w:bCs/>
+                <w:color w:val="B3E5A1" w:themeColor="accent6" w:themeTint="66"/>
+                <w:sz w:val="26"/>
+                <w:szCs w:val="26"/>
+                <w:highlight w:val="black"/>
+              </w:rPr>
+              <w:t>etc</w:t>
+            </w:r>
+            <w:proofErr w:type="spellEnd"/>
+            <w:r>
+              <w:rPr>
+                <w:rFonts w:ascii="Courier New" w:hAnsi="Courier New" w:cs="Courier New"/>
+                <w:b/>
+                <w:bCs/>
+                <w:color w:val="B3E5A1" w:themeColor="accent6" w:themeTint="66"/>
+                <w:sz w:val="26"/>
+                <w:szCs w:val="26"/>
+                <w:highlight w:val="black"/>
+              </w:rPr>
+              <w:t>/</w:t>
+            </w:r>
+          </w:p>
+          <w:p>
+            <w:pPr>
+              <w:ind w:left="360"/>
+            </w:pPr>
+          </w:p>
+        </w:tc>
+      </w:tr>
+      <w:tr>
+        <w:tc>
+          <w:tcPr>
+            <w:tcW w:w="3313" w:type="dxa"/>
+          </w:tcPr>
+          <w:p>
+            <w:pPr>
+              <w:ind w:left="360"/>
+            </w:pPr>
+            <w:r>
+              <w:t xml:space="preserve"> Apply changes and confirm results at the </w:t>
+            </w:r>
+            <w:proofErr w:type="spellStart"/>
+            <w:r>
+              <w:t>commandline</w:t>
+            </w:r>
+            <w:proofErr w:type="spellEnd"/>
+            <w:r>
+              <w:t xml:space="preserve"> (source?)</w:t>
+            </w:r>
+          </w:p>
+        </w:tc>
+        <w:tc>
+          <w:tcPr>
+            <w:tcW w:w="6037" w:type="dxa"/>
+          </w:tcPr>
+          <w:p>
+            <w:r>
+              <w:rPr>
+                <w:rFonts w:ascii="Courier New" w:hAnsi="Courier New" w:cs="Courier New"/>
+                <w:b/>
+                <w:bCs/>
+                <w:color w:val="B3E5A1" w:themeColor="accent6" w:themeTint="66"/>
+                <w:sz w:val="26"/>
+                <w:szCs w:val="26"/>
+                <w:highlight w:val="black"/>
+              </w:rPr>
+              <w:t>export PS1</w:t>
+            </w:r>
+          </w:p>
+        </w:tc>
+      </w:tr>
+      <w:tr>
+        <w:tc>
+          <w:tcPr>
+            <w:tcW w:w="3313" w:type="dxa"/>
+          </w:tcPr>
+          <w:p>
+            <w:pPr>
+              <w:ind w:left="360"/>
+            </w:pPr>
+          </w:p>
+        </w:tc>
+        <w:tc>
+          <w:tcPr>
+            <w:tcW w:w="6037" w:type="dxa"/>
+          </w:tcPr>
+          <w:p/>
+        </w:tc>
+      </w:tr>
+      <w:tr>
+        <w:tc>
+          <w:tcPr>
+            <w:tcW w:w="3313" w:type="dxa"/>
+          </w:tcPr>
+          <w:p>
+            <w:pPr>
+              <w:ind w:left="720"/>
+            </w:pPr>
+            <w:r>
+              <w:t xml:space="preserve">Create /root/bin/ </w:t>
+            </w:r>
+          </w:p>
+        </w:tc>
+        <w:tc>
+          <w:tcPr>
+            <w:tcW w:w="6037" w:type="dxa"/>
+          </w:tcPr>
+          <w:p>
+            <w:proofErr w:type="spellStart"/>
+            <w:r>
+              <w:t>mkdir</w:t>
+            </w:r>
+            <w:proofErr w:type="spellEnd"/>
+            <w:r>
+              <w:t xml:space="preserve"> /bin/</w:t>
+            </w:r>
+          </w:p>
+        </w:tc>
+      </w:tr>
+      <w:tr>
+        <w:tc>
+          <w:tcPr>
+            <w:tcW w:w="3313" w:type="dxa"/>
+          </w:tcPr>
+          <w:p>
+            <w:pPr>
+              <w:ind w:left="720"/>
+            </w:pPr>
+            <w:r>
+              <w:t>mv create_user.sh /root/bin/.</w:t>
+            </w:r>
+          </w:p>
+        </w:tc>
+        <w:tc>
+          <w:tcPr>
+            <w:tcW w:w="6037" w:type="dxa"/>
+          </w:tcPr>
+          <w:p>
+            <w:r>
+              <w:t>mv create_user.sh /bin/</w:t>
+            </w:r>
+          </w:p>
+        </w:tc>
+      </w:tr>
+      <w:tr>
+        <w:tc>
+          <w:tcPr>
+            <w:tcW w:w="3313" w:type="dxa"/>
+          </w:tcPr>
+          <w:p>
+            <w:pPr>
+              <w:ind w:left="720"/>
+            </w:pPr>
+            <w:r>
+              <w:t>mv delete_user.sh /root/bin/.</w:t>
+            </w:r>
+          </w:p>
+        </w:tc>
+        <w:tc>
+          <w:tcPr>
+            <w:tcW w:w="6037" w:type="dxa"/>
+          </w:tcPr>
+          <w:p>
+            <w:r>
+              <w:t>mv delete_user.sh /bin/</w:t>
+            </w:r>
+          </w:p>
+        </w:tc>
+      </w:tr>
+      <w:tr>
+        <w:tc>
+          <w:tcPr>
+            <w:tcW w:w="3313" w:type="dxa"/>
+          </w:tcPr>
+          <w:p>
+            <w:pPr>
+              <w:ind w:left="720"/>
+            </w:pPr>
+            <w:r>
+              <w:t xml:space="preserve">Add /root/bin/ directory to the PATH variable within </w:t>
+            </w:r>
+            <w:proofErr w:type="gramStart"/>
+            <w:r>
+              <w:t>the .</w:t>
+            </w:r>
+            <w:proofErr w:type="spellStart"/>
+            <w:r>
+              <w:t>bashrc</w:t>
+            </w:r>
+            <w:proofErr w:type="spellEnd"/>
+            <w:proofErr w:type="gramEnd"/>
+            <w:r>
+              <w:t xml:space="preserve"> file</w:t>
+            </w:r>
+          </w:p>
+        </w:tc>
+        <w:tc>
+          <w:tcPr>
+            <w:tcW w:w="6037" w:type="dxa"/>
+          </w:tcPr>
+          <w:p>
+            <w:pPr>
+              <w:rPr>
+                <w:rFonts w:ascii="Courier New" w:hAnsi="Courier New" w:cs="Courier New"/>
+                <w:b/>
+                <w:bCs/>
+                <w:color w:val="B3E5A1" w:themeColor="accent6" w:themeTint="66"/>
+                <w:sz w:val="26"/>
+                <w:szCs w:val="26"/>
+                <w:highlight w:val="black"/>
+              </w:rPr>
+            </w:pPr>
+            <w:r>
+              <w:rPr>
+                <w:rFonts w:ascii="Courier New" w:hAnsi="Courier New" w:cs="Courier New"/>
+                <w:b/>
+                <w:bCs/>
+                <w:color w:val="B3E5A1" w:themeColor="accent6" w:themeTint="66"/>
+                <w:sz w:val="26"/>
+                <w:szCs w:val="26"/>
+                <w:highlight w:val="black"/>
+              </w:rPr>
+              <w:t>$PATH=PATH:/bin/</w:t>
+            </w:r>
+          </w:p>
+          <w:p>
+            <w:pPr>
+              <w:rPr>
+                <w:rFonts w:ascii="Courier New" w:hAnsi="Courier New" w:cs="Courier New"/>
+                <w:b/>
+                <w:bCs/>
+                <w:color w:val="B3E5A1" w:themeColor="accent6" w:themeTint="66"/>
+                <w:sz w:val="26"/>
+                <w:szCs w:val="26"/>
+              </w:rPr>
+            </w:pPr>
+            <w:r>
+              <w:rPr>
+                <w:rFonts w:ascii="Courier New" w:hAnsi="Courier New" w:cs="Courier New"/>
+                <w:b/>
+                <w:bCs/>
+                <w:color w:val="B3E5A1" w:themeColor="accent6" w:themeTint="66"/>
+                <w:sz w:val="26"/>
+                <w:szCs w:val="26"/>
+                <w:highlight w:val="black"/>
+              </w:rPr>
+              <w:t>PS1</w:t>
+            </w:r>
+            <w:proofErr w:type="gramStart"/>
+            <w:r>
+              <w:rPr>
+                <w:rFonts w:ascii="Courier New" w:hAnsi="Courier New" w:cs="Courier New"/>
+                <w:b/>
+                <w:bCs/>
+                <w:color w:val="B3E5A1" w:themeColor="accent6" w:themeTint="66"/>
+                <w:sz w:val="26"/>
+                <w:szCs w:val="26"/>
+                <w:highlight w:val="black"/>
+              </w:rPr>
+              <w:t>=”\</w:t>
+            </w:r>
+            <w:proofErr w:type="gramEnd"/>
+            <w:r>
+              <w:rPr>
+                <w:rFonts w:ascii="Courier New" w:hAnsi="Courier New" w:cs="Courier New"/>
+                <w:b/>
+                <w:bCs/>
+                <w:color w:val="B3E5A1" w:themeColor="accent6" w:themeTint="66"/>
+                <w:sz w:val="26"/>
+                <w:szCs w:val="26"/>
+                <w:highlight w:val="black"/>
+              </w:rPr>
+              <w:t>[\033[0;35m</w:t>
+            </w:r>
+            <w:proofErr w:type="gramStart"/>
+            <w:r>
+              <w:rPr>
+                <w:rFonts w:ascii="Courier New" w:hAnsi="Courier New" w:cs="Courier New"/>
+                <w:b/>
+                <w:bCs/>
+                <w:color w:val="B3E5A1" w:themeColor="accent6" w:themeTint="66"/>
+                <w:sz w:val="26"/>
+                <w:szCs w:val="26"/>
+                <w:highlight w:val="black"/>
+              </w:rPr>
+              <w:t>\]\</w:t>
+            </w:r>
+            <w:proofErr w:type="gramEnd"/>
+            <w:r>
+              <w:rPr>
+                <w:rFonts w:ascii="Courier New" w:hAnsi="Courier New" w:cs="Courier New"/>
+                <w:b/>
+                <w:bCs/>
+                <w:color w:val="B3E5A1" w:themeColor="accent6" w:themeTint="66"/>
+                <w:sz w:val="26"/>
+                <w:szCs w:val="26"/>
+                <w:highlight w:val="black"/>
+              </w:rPr>
+              <w:t>$\[\033[1;37m\</w:t>
+            </w:r>
+            <w:proofErr w:type="gramStart"/>
+            <w:r>
+              <w:rPr>
+                <w:rFonts w:ascii="Courier New" w:hAnsi="Courier New" w:cs="Courier New"/>
+                <w:b/>
+                <w:bCs/>
+                <w:color w:val="B3E5A1" w:themeColor="accent6" w:themeTint="66"/>
+                <w:sz w:val="26"/>
+                <w:szCs w:val="26"/>
+                <w:highlight w:val="black"/>
+              </w:rPr>
+              <w:t>] ”</w:t>
+            </w:r>
+            <w:proofErr w:type="gramEnd"/>
+          </w:p>
+          <w:p>
+            <w:pPr>
+              <w:rPr>
+                <w:rFonts w:ascii="Courier New" w:hAnsi="Courier New" w:cs="Courier New"/>
+                <w:b/>
+                <w:bCs/>
+                <w:color w:val="B3E5A1" w:themeColor="accent6" w:themeTint="66"/>
+                <w:sz w:val="26"/>
+                <w:szCs w:val="26"/>
+              </w:rPr>
+            </w:pPr>
+            <w:r>
+              <w:rPr>
+                <w:rFonts w:ascii="Courier New" w:hAnsi="Courier New" w:cs="Courier New"/>
+                <w:b/>
+                <w:bCs/>
+                <w:color w:val="B3E5A1" w:themeColor="accent6" w:themeTint="66"/>
+                <w:sz w:val="26"/>
+                <w:szCs w:val="26"/>
+                <w:highlight w:val="black"/>
+              </w:rPr>
+              <w:t>export PS1</w:t>
+            </w:r>
+          </w:p>
+          <w:p>
+            <w:pPr>
+              <w:rPr>
+                <w:rFonts w:ascii="Courier New" w:hAnsi="Courier New" w:cs="Courier New"/>
+                <w:b/>
+                <w:bCs/>
+                <w:color w:val="B3E5A1" w:themeColor="accent6" w:themeTint="66"/>
+                <w:sz w:val="26"/>
+                <w:szCs w:val="26"/>
+                <w:highlight w:val="black"/>
+              </w:rPr>
+            </w:pPr>
+            <w:r>
+              <w:rPr>
+                <w:rFonts w:ascii="Courier New" w:hAnsi="Courier New" w:cs="Courier New"/>
+                <w:b/>
+                <w:bCs/>
+                <w:color w:val="B3E5A1" w:themeColor="accent6" w:themeTint="66"/>
+                <w:sz w:val="26"/>
+                <w:szCs w:val="26"/>
+                <w:highlight w:val="black"/>
+              </w:rPr>
+              <w:t>alias</w:t>
+            </w:r>
+            <w:r>
+              <w:rPr>
+                <w:rFonts w:ascii="Courier New" w:hAnsi="Courier New" w:cs="Courier New"/>
+                <w:b/>
+                <w:bCs/>
+                <w:color w:val="B3E5A1" w:themeColor="accent6" w:themeTint="66"/>
+                <w:sz w:val="26"/>
+                <w:szCs w:val="26"/>
+                <w:highlight w:val="black"/>
+              </w:rPr>
+              <w:t xml:space="preserve"> </w:t>
+            </w:r>
+            <w:proofErr w:type="spellStart"/>
+            <w:r>
+              <w:rPr>
+                <w:rFonts w:ascii="Courier New" w:hAnsi="Courier New" w:cs="Courier New"/>
+                <w:b/>
+                <w:bCs/>
+                <w:color w:val="B3E5A1" w:themeColor="accent6" w:themeTint="66"/>
+                <w:sz w:val="26"/>
+                <w:szCs w:val="26"/>
+                <w:highlight w:val="black"/>
+              </w:rPr>
+              <w:t>lrt</w:t>
+            </w:r>
+            <w:proofErr w:type="spellEnd"/>
+            <w:r>
+              <w:rPr>
+                <w:rFonts w:ascii="Courier New" w:hAnsi="Courier New" w:cs="Courier New"/>
+                <w:b/>
+                <w:bCs/>
+                <w:color w:val="B3E5A1" w:themeColor="accent6" w:themeTint="66"/>
+                <w:sz w:val="26"/>
+                <w:szCs w:val="26"/>
+                <w:highlight w:val="black"/>
+              </w:rPr>
+              <w:t>=ls -rt</w:t>
+            </w:r>
+          </w:p>
+          <w:p>
+            <w:pPr>
+              <w:rPr>
+                <w:rFonts w:ascii="Courier New" w:hAnsi="Courier New" w:cs="Courier New"/>
+                <w:b/>
+                <w:bCs/>
+                <w:color w:val="B3E5A1" w:themeColor="accent6" w:themeTint="66"/>
+                <w:sz w:val="26"/>
+                <w:szCs w:val="26"/>
+                <w:highlight w:val="black"/>
+              </w:rPr>
+            </w:pPr>
+            <w:r>
+              <w:rPr>
+                <w:rFonts w:ascii="Courier New" w:hAnsi="Courier New" w:cs="Courier New"/>
+                <w:b/>
+                <w:bCs/>
+                <w:color w:val="B3E5A1" w:themeColor="accent6" w:themeTint="66"/>
+                <w:sz w:val="26"/>
+                <w:szCs w:val="26"/>
+                <w:highlight w:val="black"/>
+              </w:rPr>
+              <w:t>alias la</w:t>
+            </w:r>
+            <w:r>
+              <w:rPr>
+                <w:rFonts w:ascii="Courier New" w:hAnsi="Courier New" w:cs="Courier New"/>
+                <w:b/>
+                <w:bCs/>
+                <w:color w:val="B3E5A1" w:themeColor="accent6" w:themeTint="66"/>
+                <w:sz w:val="26"/>
+                <w:szCs w:val="26"/>
+                <w:highlight w:val="black"/>
+              </w:rPr>
+              <w:t>=ls -a</w:t>
+            </w:r>
+          </w:p>
+          <w:p>
+            <w:pPr>
+              <w:rPr>
+                <w:rFonts w:ascii="Courier New" w:hAnsi="Courier New" w:cs="Courier New"/>
+                <w:b/>
+                <w:bCs/>
+                <w:color w:val="B3E5A1" w:themeColor="accent6" w:themeTint="66"/>
+                <w:sz w:val="26"/>
+                <w:szCs w:val="26"/>
+              </w:rPr>
+            </w:pPr>
+            <w:r>
+              <w:rPr>
+                <w:rFonts w:ascii="Courier New" w:hAnsi="Courier New" w:cs="Courier New"/>
+                <w:b/>
+                <w:bCs/>
+                <w:color w:val="B3E5A1" w:themeColor="accent6" w:themeTint="66"/>
+                <w:sz w:val="26"/>
+                <w:szCs w:val="26"/>
+                <w:highlight w:val="black"/>
+              </w:rPr>
+              <w:t>#</w:t>
+            </w:r>
+            <w:r>
+              <w:rPr>
+                <w:rFonts w:ascii="Courier New" w:hAnsi="Courier New" w:cs="Courier New"/>
+                <w:b/>
+                <w:bCs/>
+                <w:color w:val="B3E5A1" w:themeColor="accent6" w:themeTint="66"/>
+                <w:sz w:val="26"/>
+                <w:szCs w:val="26"/>
+                <w:highlight w:val="black"/>
+              </w:rPr>
+              <w:t>clear??</w:t>
+            </w:r>
+          </w:p>
+          <w:p>
+            <w:pPr>
+              <w:rPr>
+                <w:rFonts w:ascii="Courier New" w:hAnsi="Courier New" w:cs="Courier New"/>
+                <w:b/>
+                <w:bCs/>
+                <w:color w:val="B3E5A1" w:themeColor="accent6" w:themeTint="66"/>
+                <w:sz w:val="26"/>
+                <w:szCs w:val="26"/>
+              </w:rPr>
+            </w:pPr>
+          </w:p>
+          <w:p>
+            <w:pPr>
+              <w:rPr>
+                <w:rFonts w:ascii="Courier New" w:hAnsi="Courier New" w:cs="Courier New"/>
+                <w:b/>
+                <w:bCs/>
+                <w:color w:val="000000" w:themeColor="text1"/>
+                <w:sz w:val="26"/>
+                <w:szCs w:val="26"/>
+              </w:rPr>
+            </w:pPr>
+            <w:r>
+              <w:rPr>
+                <w:rFonts w:ascii="Courier New" w:hAnsi="Courier New" w:cs="Courier New"/>
+                <w:b/>
+                <w:bCs/>
+                <w:color w:val="000000" w:themeColor="text1"/>
+                <w:sz w:val="26"/>
+                <w:szCs w:val="26"/>
+              </w:rPr>
+              <w:t>Quit and save file</w:t>
+            </w:r>
+          </w:p>
+          <w:p/>
+        </w:tc>
+      </w:tr>
+      <w:tr>
+        <w:tc>
+          <w:tcPr>
+            <w:tcW w:w="3313" w:type="dxa"/>
+          </w:tcPr>
+          <w:p>
+            <w:pPr>
+              <w:ind w:left="720"/>
+            </w:pPr>
+            <w:r>
+              <w:t xml:space="preserve">Run the </w:t>
+            </w:r>
+            <w:proofErr w:type="gramStart"/>
+            <w:r>
+              <w:t>source .</w:t>
+            </w:r>
+            <w:proofErr w:type="spellStart"/>
+            <w:r>
+              <w:t>bashrc</w:t>
+            </w:r>
+            <w:proofErr w:type="spellEnd"/>
+            <w:proofErr w:type="gramEnd"/>
+            <w:r>
+              <w:t xml:space="preserve"> </w:t>
+            </w:r>
+          </w:p>
+        </w:tc>
+        <w:tc>
+          <w:tcPr>
+            <w:tcW w:w="6037" w:type="dxa"/>
+          </w:tcPr>
+          <w:p>
+            <w:proofErr w:type="gramStart"/>
+            <w:r>
+              <w:rPr>
+                <w:rFonts w:ascii="Courier New" w:hAnsi="Courier New" w:cs="Courier New"/>
+                <w:b/>
+                <w:bCs/>
+                <w:color w:val="B3E5A1" w:themeColor="accent6" w:themeTint="66"/>
+                <w:sz w:val="26"/>
+                <w:szCs w:val="26"/>
+                <w:highlight w:val="black"/>
+              </w:rPr>
+              <w:t>Source .</w:t>
+            </w:r>
+            <w:proofErr w:type="spellStart"/>
+            <w:r>
+              <w:rPr>
+                <w:rFonts w:ascii="Courier New" w:hAnsi="Courier New" w:cs="Courier New"/>
+                <w:b/>
+                <w:bCs/>
+                <w:color w:val="B3E5A1" w:themeColor="accent6" w:themeTint="66"/>
+                <w:sz w:val="26"/>
+                <w:szCs w:val="26"/>
+                <w:highlight w:val="black"/>
+              </w:rPr>
+              <w:t>bashrc</w:t>
+            </w:r>
+            <w:proofErr w:type="spellEnd"/>
+            <w:proofErr w:type="gramEnd"/>
+          </w:p>
+        </w:tc>
+      </w:tr>
+      <w:tr>
+        <w:tc>
+          <w:tcPr>
+            <w:tcW w:w="3313" w:type="dxa"/>
+          </w:tcPr>
+          <w:p>
+            <w:r>
+              <w:t>Scene</w:t>
+            </w:r>
+            <w:r>
+              <w:t xml:space="preserve"> </w:t>
+            </w:r>
+            <w:r>
+              <w:t>5: Package handling Demo</w:t>
+            </w:r>
+          </w:p>
+        </w:tc>
+        <w:tc>
+          <w:tcPr>
+            <w:tcW w:w="6037" w:type="dxa"/>
+          </w:tcPr>
+          <w:p/>
+        </w:tc>
+      </w:tr>
+      <w:tr>
+        <w:tc>
+          <w:tcPr>
+            <w:tcW w:w="3313" w:type="dxa"/>
+          </w:tcPr>
+          <w:p>
+            <w:pPr>
+              <w:ind w:left="360"/>
+            </w:pPr>
+            <w:r>
+              <w:t>Intro/</w:t>
+            </w:r>
+            <w:r>
+              <w:t>Overview</w:t>
+            </w:r>
+          </w:p>
+        </w:tc>
+        <w:tc>
+          <w:tcPr>
+            <w:tcW w:w="6037" w:type="dxa"/>
+          </w:tcPr>
+          <w:p>
+            <w:pPr>
+              <w:ind w:left="360"/>
+            </w:pPr>
+          </w:p>
+        </w:tc>
+      </w:tr>
+      <w:tr>
+        <w:tc>
+          <w:tcPr>
+            <w:tcW w:w="3313" w:type="dxa"/>
+          </w:tcPr>
+          <w:p>
+            <w:pPr>
+              <w:ind w:left="360"/>
+            </w:pPr>
+            <w:r>
+              <w:t>Install vim script Demo</w:t>
+            </w:r>
+          </w:p>
+        </w:tc>
+        <w:tc>
+          <w:tcPr>
+            <w:tcW w:w="6037" w:type="dxa"/>
+          </w:tcPr>
+          <w:p>
+            <w:pPr>
+              <w:ind w:left="360"/>
+            </w:pPr>
+          </w:p>
+          <w:p>
+            <w:proofErr w:type="gramStart"/>
+            <w:r>
+              <w:rPr>
+                <w:rFonts w:ascii="Courier New" w:hAnsi="Courier New" w:cs="Courier New"/>
+                <w:b/>
+                <w:bCs/>
+                <w:color w:val="B3E5A1" w:themeColor="accent6" w:themeTint="66"/>
+                <w:sz w:val="26"/>
+                <w:szCs w:val="26"/>
+                <w:highlight w:val="black"/>
+              </w:rPr>
+              <w:t>./</w:t>
+            </w:r>
+            <w:proofErr w:type="spellStart"/>
+            <w:proofErr w:type="gramEnd"/>
+            <w:r>
+              <w:rPr>
+                <w:rFonts w:ascii="Courier New" w:hAnsi="Courier New" w:cs="Courier New"/>
+                <w:b/>
+                <w:bCs/>
+                <w:color w:val="B3E5A1" w:themeColor="accent6" w:themeTint="66"/>
+                <w:sz w:val="26"/>
+                <w:szCs w:val="26"/>
+                <w:highlight w:val="black"/>
+              </w:rPr>
+              <w:t>install_vim</w:t>
+            </w:r>
+            <w:proofErr w:type="spellEnd"/>
+          </w:p>
+        </w:tc>
+      </w:tr>
+      <w:tr>
+        <w:tc>
+          <w:tcPr>
+            <w:tcW w:w="3313" w:type="dxa"/>
+          </w:tcPr>
+          <w:p>
+            <w:pPr>
+              <w:ind w:left="360"/>
+            </w:pPr>
+            <w:r>
+              <w:t>Package Update script Demo</w:t>
+            </w:r>
+          </w:p>
+        </w:tc>
+        <w:tc>
+          <w:tcPr>
+            <w:tcW w:w="6037" w:type="dxa"/>
+          </w:tcPr>
+          <w:p>
+            <w:pPr>
+              <w:ind w:left="360"/>
+            </w:pPr>
+          </w:p>
+        </w:tc>
+      </w:tr>
+      <w:tr>
+        <w:tc>
+          <w:tcPr>
+            <w:tcW w:w="3313" w:type="dxa"/>
+          </w:tcPr>
+          <w:p>
+            <w:pPr>
+              <w:ind w:left="720"/>
+            </w:pPr>
+            <w:r>
+              <w:t xml:space="preserve">Run script that updates all installed packages using the </w:t>
+            </w:r>
+            <w:r>
+              <w:lastRenderedPageBreak/>
+              <w:t>packages manager and saves the output to a file called update.log</w:t>
+            </w:r>
+          </w:p>
+        </w:tc>
+        <w:tc>
+          <w:tcPr>
+            <w:tcW w:w="6037" w:type="dxa"/>
+          </w:tcPr>
+          <w:p>
+            <w:pPr>
+              <w:rPr>
+                <w:rFonts w:ascii="Courier New" w:hAnsi="Courier New" w:cs="Courier New"/>
+                <w:b/>
+                <w:bCs/>
+                <w:color w:val="B3E5A1" w:themeColor="accent6" w:themeTint="66"/>
+                <w:sz w:val="26"/>
+                <w:szCs w:val="26"/>
+              </w:rPr>
+            </w:pPr>
+            <w:r>
+              <w:rPr>
+                <w:rFonts w:ascii="Courier New" w:hAnsi="Courier New" w:cs="Courier New"/>
+                <w:b/>
+                <w:bCs/>
+                <w:color w:val="B3E5A1" w:themeColor="accent6" w:themeTint="66"/>
+                <w:sz w:val="26"/>
+                <w:szCs w:val="26"/>
+                <w:highlight w:val="black"/>
+              </w:rPr>
+              <w:lastRenderedPageBreak/>
+              <w:t>./update_packages.sh</w:t>
+            </w:r>
+          </w:p>
+          <w:p>
+            <w:pPr>
+              <w:rPr>
+                <w:rFonts w:ascii="Courier New" w:hAnsi="Courier New" w:cs="Courier New"/>
+                <w:b/>
+                <w:bCs/>
+                <w:color w:val="000000" w:themeColor="text1"/>
+                <w:sz w:val="26"/>
+                <w:szCs w:val="26"/>
+              </w:rPr>
+            </w:pPr>
+            <w:r>
+              <w:rPr>
+                <w:rFonts w:ascii="Courier New" w:hAnsi="Courier New" w:cs="Courier New"/>
+                <w:b/>
+                <w:bCs/>
+                <w:color w:val="000000" w:themeColor="text1"/>
+                <w:sz w:val="26"/>
+                <w:szCs w:val="26"/>
+              </w:rPr>
+              <w:t xml:space="preserve">Open second </w:t>
+            </w:r>
+            <w:r>
+              <w:rPr>
+                <w:rFonts w:ascii="Courier New" w:hAnsi="Courier New" w:cs="Courier New"/>
+                <w:b/>
+                <w:bCs/>
+                <w:color w:val="000000" w:themeColor="text1"/>
+                <w:sz w:val="26"/>
+                <w:szCs w:val="26"/>
+              </w:rPr>
+              <w:t>terminal window</w:t>
+            </w:r>
+          </w:p>
+          <w:p>
+            <w:r>
+              <w:rPr>
+                <w:rFonts w:ascii="Courier New" w:hAnsi="Courier New" w:cs="Courier New"/>
+                <w:b/>
+                <w:bCs/>
+                <w:color w:val="B3E5A1" w:themeColor="accent6" w:themeTint="66"/>
+                <w:sz w:val="26"/>
+                <w:szCs w:val="26"/>
+                <w:highlight w:val="blue"/>
+              </w:rPr>
+              <w:t>tail -f /</w:t>
+            </w:r>
+            <w:proofErr w:type="spellStart"/>
+            <w:r>
+              <w:rPr>
+                <w:rFonts w:ascii="Courier New" w:hAnsi="Courier New" w:cs="Courier New"/>
+                <w:b/>
+                <w:bCs/>
+                <w:color w:val="B3E5A1" w:themeColor="accent6" w:themeTint="66"/>
+                <w:sz w:val="26"/>
+                <w:szCs w:val="26"/>
+                <w:highlight w:val="blue"/>
+              </w:rPr>
+              <w:t>tmp</w:t>
+            </w:r>
+            <w:proofErr w:type="spellEnd"/>
+            <w:r>
+              <w:rPr>
+                <w:rFonts w:ascii="Courier New" w:hAnsi="Courier New" w:cs="Courier New"/>
+                <w:b/>
+                <w:bCs/>
+                <w:color w:val="B3E5A1" w:themeColor="accent6" w:themeTint="66"/>
+                <w:sz w:val="26"/>
+                <w:szCs w:val="26"/>
+                <w:highlight w:val="blue"/>
+              </w:rPr>
+              <w:t>/update.log</w:t>
+            </w:r>
+          </w:p>
+        </w:tc>
+      </w:tr>
+      <w:tr>
+        <w:trPr>
+          <w:trHeight w:val="431"/>
+        </w:trPr>
+        <w:tc>
+          <w:tcPr>
+            <w:tcW w:w="3313" w:type="dxa"/>
+          </w:tcPr>
+          <w:p>
+            <w:r>
+              <w:t xml:space="preserve">Scene 6: </w:t>
+            </w:r>
+            <w:r>
+              <w:t>Network Shell Scripts Demo</w:t>
+            </w:r>
+          </w:p>
+        </w:tc>
+        <w:tc>
+          <w:tcPr>
+            <w:tcW w:w="6037" w:type="dxa"/>
+          </w:tcPr>
+          <w:p/>
+        </w:tc>
+      </w:tr>
+      <w:tr>
+        <w:tc>
+          <w:tcPr>
+            <w:tcW w:w="3313" w:type="dxa"/>
+          </w:tcPr>
+          <w:p>
+            <w:pPr>
+              <w:ind w:left="360"/>
+            </w:pPr>
+            <w:r>
+              <w:t>Show flow chart</w:t>
+            </w:r>
+            <w:r>
+              <w:t xml:space="preserve"> for check_net1.sh</w:t>
+            </w:r>
+          </w:p>
+        </w:tc>
+        <w:tc>
+          <w:tcPr>
+            <w:tcW w:w="6037" w:type="dxa"/>
+          </w:tcPr>
+          <w:p>
+            <w:pPr>
+              <w:rPr>
+                <w:rFonts w:ascii="Courier New" w:hAnsi="Courier New" w:cs="Courier New"/>
+                <w:b/>
+                <w:bCs/>
+                <w:color w:val="B3E5A1" w:themeColor="accent6" w:themeTint="66"/>
+                <w:sz w:val="26"/>
+                <w:szCs w:val="26"/>
+                <w:highlight w:val="black"/>
+              </w:rPr>
+            </w:pPr>
+            <w:r>
+              <w:rPr>
+                <w:rFonts w:ascii="Courier New" w:hAnsi="Courier New" w:cs="Courier New"/>
+                <w:b/>
+                <w:bCs/>
+                <w:color w:val="B3E5A1" w:themeColor="accent6" w:themeTint="66"/>
+                <w:sz w:val="26"/>
+                <w:szCs w:val="26"/>
+                <w:highlight w:val="black"/>
+              </w:rPr>
+              <w:t>This is an additional camera angle</w:t>
+            </w:r>
+          </w:p>
+        </w:tc>
+      </w:tr>
+      <w:tr>
+        <w:tc>
+          <w:tcPr>
+            <w:tcW w:w="3313" w:type="dxa"/>
+          </w:tcPr>
+          <w:p>
+            <w:pPr>
+              <w:ind w:left="360"/>
+            </w:pPr>
+            <w:r>
+              <w:t>and run script 1 (repeat for 2 and 3)</w:t>
+            </w:r>
+          </w:p>
+        </w:tc>
+        <w:tc>
+          <w:tcPr>
+            <w:tcW w:w="6037" w:type="dxa"/>
+          </w:tcPr>
+          <w:p>
+            <w:pPr>
+              <w:rPr>
+                <w:rFonts w:ascii="Courier New" w:hAnsi="Courier New" w:cs="Courier New"/>
+                <w:b/>
+                <w:bCs/>
+                <w:color w:val="B3E5A1" w:themeColor="accent6" w:themeTint="66"/>
+                <w:sz w:val="26"/>
+                <w:szCs w:val="26"/>
+              </w:rPr>
+            </w:pPr>
+            <w:r>
+              <w:rPr>
+                <w:rFonts w:ascii="Courier New" w:hAnsi="Courier New" w:cs="Courier New"/>
+                <w:b/>
+                <w:bCs/>
+                <w:color w:val="B3E5A1" w:themeColor="accent6" w:themeTint="66"/>
+                <w:sz w:val="26"/>
+                <w:szCs w:val="26"/>
+                <w:highlight w:val="black"/>
+              </w:rPr>
+              <w:t>./</w:t>
+            </w:r>
+            <w:r>
+              <w:rPr>
+                <w:rFonts w:ascii="Courier New" w:hAnsi="Courier New" w:cs="Courier New"/>
+                <w:b/>
+                <w:bCs/>
+                <w:color w:val="B3E5A1" w:themeColor="accent6" w:themeTint="66"/>
+                <w:sz w:val="26"/>
+                <w:szCs w:val="26"/>
+                <w:highlight w:val="black"/>
+              </w:rPr>
+              <w:t>check_net1.sh</w:t>
+            </w:r>
+          </w:p>
+          <w:p>
+            <w:pPr>
+              <w:rPr>
+                <w:rFonts w:ascii="Courier New" w:hAnsi="Courier New" w:cs="Courier New"/>
+                <w:b/>
+                <w:bCs/>
+                <w:color w:val="B3E5A1" w:themeColor="accent6" w:themeTint="66"/>
+                <w:sz w:val="26"/>
+                <w:szCs w:val="26"/>
+                <w:highlight w:val="black"/>
+              </w:rPr>
+            </w:pPr>
+            <w:r>
+              <w:rPr>
+                <w:rFonts w:ascii="Courier New" w:hAnsi="Courier New" w:cs="Courier New"/>
+                <w:b/>
+                <w:bCs/>
+                <w:color w:val="B3E5A1" w:themeColor="accent6" w:themeTint="66"/>
+                <w:sz w:val="26"/>
+                <w:szCs w:val="26"/>
+                <w:highlight w:val="black"/>
+              </w:rPr>
+              <w:t>.</w:t>
+            </w:r>
+            <w:r>
+              <w:rPr>
+                <w:rFonts w:ascii="Courier New" w:hAnsi="Courier New" w:cs="Courier New"/>
+                <w:b/>
+                <w:bCs/>
+                <w:color w:val="B3E5A1" w:themeColor="accent6" w:themeTint="66"/>
+                <w:sz w:val="26"/>
+                <w:szCs w:val="26"/>
+                <w:highlight w:val="black"/>
+              </w:rPr>
+              <w:t>/</w:t>
+            </w:r>
+            <w:r>
+              <w:rPr>
+                <w:rFonts w:ascii="Courier New" w:hAnsi="Courier New" w:cs="Courier New"/>
+                <w:b/>
+                <w:bCs/>
+                <w:color w:val="B3E5A1" w:themeColor="accent6" w:themeTint="66"/>
+                <w:sz w:val="26"/>
+                <w:szCs w:val="26"/>
+                <w:highlight w:val="black"/>
+              </w:rPr>
+              <w:t>check_net</w:t>
+            </w:r>
+            <w:r>
+              <w:rPr>
+                <w:rFonts w:ascii="Courier New" w:hAnsi="Courier New" w:cs="Courier New"/>
+                <w:b/>
+                <w:bCs/>
+                <w:color w:val="B3E5A1" w:themeColor="accent6" w:themeTint="66"/>
+                <w:sz w:val="26"/>
+                <w:szCs w:val="26"/>
+                <w:highlight w:val="black"/>
+              </w:rPr>
+              <w:t>2</w:t>
+            </w:r>
+            <w:r>
+              <w:rPr>
+                <w:rFonts w:ascii="Courier New" w:hAnsi="Courier New" w:cs="Courier New"/>
+                <w:b/>
+                <w:bCs/>
+                <w:color w:val="B3E5A1" w:themeColor="accent6" w:themeTint="66"/>
+                <w:sz w:val="26"/>
+                <w:szCs w:val="26"/>
+                <w:highlight w:val="black"/>
+              </w:rPr>
+              <w:t>.sh</w:t>
+            </w:r>
+          </w:p>
+          <w:p>
+            <w:pPr>
+              <w:rPr>
+                <w:rFonts w:ascii="Courier New" w:hAnsi="Courier New" w:cs="Courier New"/>
+                <w:b/>
+                <w:bCs/>
+                <w:color w:val="B3E5A1" w:themeColor="accent6" w:themeTint="66"/>
+                <w:sz w:val="26"/>
+                <w:szCs w:val="26"/>
+              </w:rPr>
+            </w:pPr>
+            <w:r>
+              <w:rPr>
+                <w:rFonts w:ascii="Courier New" w:hAnsi="Courier New" w:cs="Courier New"/>
+                <w:b/>
+                <w:bCs/>
+                <w:color w:val="B3E5A1" w:themeColor="accent6" w:themeTint="66"/>
+                <w:sz w:val="26"/>
+                <w:szCs w:val="26"/>
+                <w:highlight w:val="black"/>
+              </w:rPr>
+              <w:t>.</w:t>
+            </w:r>
+            <w:r>
+              <w:rPr>
+                <w:rFonts w:ascii="Courier New" w:hAnsi="Courier New" w:cs="Courier New"/>
+                <w:b/>
+                <w:bCs/>
+                <w:color w:val="B3E5A1" w:themeColor="accent6" w:themeTint="66"/>
+                <w:sz w:val="26"/>
+                <w:szCs w:val="26"/>
+                <w:highlight w:val="black"/>
+              </w:rPr>
+              <w:t>/</w:t>
+            </w:r>
+            <w:r>
+              <w:rPr>
+                <w:rFonts w:ascii="Courier New" w:hAnsi="Courier New" w:cs="Courier New"/>
+                <w:b/>
+                <w:bCs/>
+                <w:color w:val="B3E5A1" w:themeColor="accent6" w:themeTint="66"/>
+                <w:sz w:val="26"/>
+                <w:szCs w:val="26"/>
+                <w:highlight w:val="black"/>
+              </w:rPr>
+              <w:t>check_net</w:t>
+            </w:r>
+            <w:r>
+              <w:rPr>
+                <w:rFonts w:ascii="Courier New" w:hAnsi="Courier New" w:cs="Courier New"/>
+                <w:b/>
+                <w:bCs/>
+                <w:color w:val="B3E5A1" w:themeColor="accent6" w:themeTint="66"/>
+                <w:sz w:val="26"/>
+                <w:szCs w:val="26"/>
+                <w:highlight w:val="black"/>
+              </w:rPr>
+              <w:t>3</w:t>
+            </w:r>
+            <w:r>
+              <w:rPr>
+                <w:rFonts w:ascii="Courier New" w:hAnsi="Courier New" w:cs="Courier New"/>
+                <w:b/>
+                <w:bCs/>
+                <w:color w:val="B3E5A1" w:themeColor="accent6" w:themeTint="66"/>
+                <w:sz w:val="26"/>
+                <w:szCs w:val="26"/>
+                <w:highlight w:val="black"/>
+              </w:rPr>
+              <w:t>.sh</w:t>
+            </w:r>
+          </w:p>
+        </w:tc>
+      </w:tr>
+      <w:tr>
+        <w:tc>
+          <w:tcPr>
+            <w:tcW w:w="3313" w:type="dxa"/>
+          </w:tcPr>
+          <w:p>
+            <w:r>
+              <w:t xml:space="preserve">Scene 7: </w:t>
+            </w:r>
+            <w:r>
+              <w:t xml:space="preserve">Demo for </w:t>
             </w:r>
             <w:proofErr w:type="spellStart"/>
             <w:proofErr w:type="gramStart"/>
+            <w:r>
+              <w:t>cleanDir</w:t>
+            </w:r>
+            <w:proofErr w:type="spellEnd"/>
+            <w:r>
+              <w:t>(</w:t>
+            </w:r>
+            <w:proofErr w:type="gramEnd"/>
+            <w:r>
+              <w:t>) function</w:t>
+            </w:r>
+          </w:p>
+        </w:tc>
+        <w:tc>
+          <w:tcPr>
+            <w:tcW w:w="6037" w:type="dxa"/>
+          </w:tcPr>
+          <w:p/>
+        </w:tc>
+      </w:tr>
+      <w:tr>
+        <w:tc>
+          <w:tcPr>
+            <w:tcW w:w="3313" w:type="dxa"/>
+          </w:tcPr>
+          <w:p>
+            <w:pPr>
+              <w:ind w:left="360"/>
+            </w:pPr>
+            <w:r>
+              <w:t xml:space="preserve">Run </w:t>
+            </w:r>
+            <w:proofErr w:type="spellStart"/>
+            <w:r>
+              <w:t>dsclean</w:t>
+            </w:r>
+            <w:proofErr w:type="spellEnd"/>
+            <w:r>
+              <w:t xml:space="preserve"> script</w:t>
+            </w:r>
+          </w:p>
+        </w:tc>
+        <w:tc>
+          <w:tcPr>
+            <w:tcW w:w="6037" w:type="dxa"/>
+          </w:tcPr>
+          <w:p>
+            <w:proofErr w:type="gramStart"/>
+            <w:r>
+              <w:rPr>
+                <w:rFonts w:ascii="Courier New" w:hAnsi="Courier New" w:cs="Courier New"/>
+                <w:b/>
+                <w:bCs/>
+                <w:color w:val="B3E5A1" w:themeColor="accent6" w:themeTint="66"/>
+                <w:sz w:val="26"/>
+                <w:szCs w:val="26"/>
+                <w:highlight w:val="black"/>
+              </w:rPr>
+              <w:t>./</w:t>
+            </w:r>
+            <w:proofErr w:type="spellStart"/>
+            <w:proofErr w:type="gramEnd"/>
+            <w:r>
+              <w:rPr>
+                <w:rFonts w:ascii="Courier New" w:hAnsi="Courier New" w:cs="Courier New"/>
+                <w:b/>
+                <w:bCs/>
+                <w:color w:val="B3E5A1" w:themeColor="accent6" w:themeTint="66"/>
+                <w:sz w:val="26"/>
+                <w:szCs w:val="26"/>
+                <w:highlight w:val="black"/>
+              </w:rPr>
+              <w:t>dsclean</w:t>
+            </w:r>
+            <w:proofErr w:type="spellEnd"/>
+            <w:r>
+              <w:t xml:space="preserve"> </w:t>
+            </w:r>
+          </w:p>
+        </w:tc>
+      </w:tr>
+      <w:tr>
+        <w:tc>
+          <w:tcPr>
+            <w:tcW w:w="3313" w:type="dxa"/>
+          </w:tcPr>
+          <w:p>
             <w:r>
               <w:rPr>
                 <w:rFonts w:ascii="Lato" w:hAnsi="Lato"/>
@@ -1722,9 +2792,8 @@
                 <w:szCs w:val="21"/>
                 <w:shd w:val="clear" w:color="auto" w:fill="FFFFFF"/>
               </w:rPr>
-              <w:t>cleanDir</w:t>
-            </w:r>
-            <w:proofErr w:type="spellEnd"/>
+              <w:t xml:space="preserve">Scene 8: </w:t>
+            </w:r>
             <w:r>
               <w:rPr>
                 <w:rFonts w:ascii="Lato" w:hAnsi="Lato"/>
@@ -1733,10 +2802,16 @@
                 <w:szCs w:val="21"/>
                 <w:shd w:val="clear" w:color="auto" w:fill="FFFFFF"/>
               </w:rPr>
-              <w:t>(</w:t>
-            </w:r>
-            <w:proofErr w:type="gramEnd"/>
-            <w:r>
+              <w:t>Demo Archive and compress script</w:t>
+            </w:r>
+          </w:p>
+        </w:tc>
+        <w:tc>
+          <w:tcPr>
+            <w:tcW w:w="6037" w:type="dxa"/>
+          </w:tcPr>
+          <w:p>
+            <w:pPr>
               <w:rPr>
                 <w:rFonts w:ascii="Lato" w:hAnsi="Lato"/>
                 <w:color w:val="333333"/>
@@ -1744,99 +2819,19 @@
                 <w:szCs w:val="21"/>
                 <w:shd w:val="clear" w:color="auto" w:fill="FFFFFF"/>
               </w:rPr>
-              <w:t>)</w:t>
-            </w:r>
-          </w:p>
-        </w:tc>
-        <w:tc>
-          <w:tcPr>
-            <w:tcW w:w="5035" w:type="dxa"/>
-          </w:tcPr>
-          <w:p>
-            <w:pPr>
-              <w:ind w:left="360"/>
-              <w:rPr>
-                <w:rFonts w:ascii="Lato" w:hAnsi="Lato"/>
-                <w:color w:val="333333"/>
-                <w:sz w:val="21"/>
-                <w:szCs w:val="21"/>
-                <w:shd w:val="clear" w:color="auto" w:fill="FFFFFF"/>
-              </w:rPr>
-            </w:pPr>
-          </w:p>
-        </w:tc>
-      </w:tr>
-      <w:tr>
-        <w:tc>
-          <w:tcPr>
-            <w:tcW w:w="4315" w:type="dxa"/>
-          </w:tcPr>
-          <w:p>
-            <w:pPr>
-              <w:ind w:left="360"/>
-            </w:pPr>
-            <w:r>
-              <w:rPr>
-                <w:rFonts w:ascii="Lato" w:hAnsi="Lato"/>
-                <w:color w:val="333333"/>
-                <w:sz w:val="21"/>
-                <w:szCs w:val="21"/>
-                <w:shd w:val="clear" w:color="auto" w:fill="FFFFFF"/>
-              </w:rPr>
-              <w:t>Find the free disk space in the /root partition and store it in a variable, reporting any amount more than zero and responding "No significant disk space was freed" if the amount is zero.</w:t>
-            </w:r>
-          </w:p>
-        </w:tc>
-        <w:tc>
-          <w:tcPr>
-            <w:tcW w:w="5035" w:type="dxa"/>
-          </w:tcPr>
-          <w:p>
-            <w:pPr>
-              <w:ind w:left="360"/>
-              <w:rPr>
-                <w:rFonts w:ascii="Lato" w:hAnsi="Lato"/>
-                <w:color w:val="333333"/>
-                <w:sz w:val="21"/>
-                <w:szCs w:val="21"/>
-                <w:shd w:val="clear" w:color="auto" w:fill="FFFFFF"/>
-              </w:rPr>
-            </w:pPr>
-          </w:p>
-        </w:tc>
-      </w:tr>
-      <w:tr>
-        <w:tc>
-          <w:tcPr>
-            <w:tcW w:w="4315" w:type="dxa"/>
-          </w:tcPr>
-          <w:p>
-            <w:r>
-              <w:rPr>
-                <w:rFonts w:ascii="Lato" w:hAnsi="Lato"/>
-                <w:color w:val="333333"/>
-                <w:sz w:val="21"/>
-                <w:szCs w:val="21"/>
-                <w:shd w:val="clear" w:color="auto" w:fill="FFFFFF"/>
-              </w:rPr>
-              <w:t>Demo Archive and compress script</w:t>
-            </w:r>
-          </w:p>
-        </w:tc>
-        <w:tc>
-          <w:tcPr>
-            <w:tcW w:w="5035" w:type="dxa"/>
-          </w:tcPr>
-          <w:p>
-            <w:pPr>
-              <w:rPr>
-                <w:rFonts w:ascii="Lato" w:hAnsi="Lato"/>
-                <w:color w:val="333333"/>
-                <w:sz w:val="21"/>
-                <w:szCs w:val="21"/>
-                <w:shd w:val="clear" w:color="auto" w:fill="FFFFFF"/>
-              </w:rPr>
-            </w:pPr>
+            </w:pPr>
+            <w:r>
+              <w:rPr>
+                <w:rFonts w:ascii="Courier New" w:hAnsi="Courier New" w:cs="Courier New"/>
+                <w:b/>
+                <w:bCs/>
+                <w:color w:val="B3E5A1" w:themeColor="accent6" w:themeTint="66"/>
+                <w:sz w:val="26"/>
+                <w:szCs w:val="26"/>
+                <w:highlight w:val="black"/>
+              </w:rPr>
+              <w:t>./arch_comp.sh</w:t>
+            </w:r>
           </w:p>
         </w:tc>
       </w:tr>
@@ -2549,7 +3544,6 @@
   <w:style w:type="character" w:default="1" w:styleId="DefaultParagraphFont">
     <w:name w:val="Default Paragraph Font"/>
     <w:uiPriority w:val="1"/>
-    <w:semiHidden/>
     <w:unhideWhenUsed/>
   </w:style>
   <w:style w:type="table" w:default="1" w:styleId="TableNormal">
@@ -2882,6 +3876,29 @@
       </w:tblBorders>
     </w:tblPr>
   </w:style>
+  <w:style w:type="character" w:styleId="Hyperlink">
+    <w:name w:val="Hyperlink"/>
+    <w:basedOn w:val="DefaultParagraphFont"/>
+    <w:uiPriority w:val="99"/>
+    <w:unhideWhenUsed/>
+    <w:rsid w:val="00A60883"/>
+    <w:rPr>
+      <w:color w:val="467886" w:themeColor="hyperlink"/>
+      <w:u w:val="single"/>
+    </w:rPr>
+  </w:style>
+  <w:style w:type="character" w:styleId="UnresolvedMention">
+    <w:name w:val="Unresolved Mention"/>
+    <w:basedOn w:val="DefaultParagraphFont"/>
+    <w:uiPriority w:val="99"/>
+    <w:semiHidden/>
+    <w:unhideWhenUsed/>
+    <w:rsid w:val="00A60883"/>
+    <w:rPr>
+      <w:color w:val="605E5C"/>
+      <w:shd w:val="clear" w:color="auto" w:fill="E1DFDD"/>
+    </w:rPr>
+  </w:style>
 </w:styles>
 </file>
 

</xml_diff>